<commit_message>
Implementacion del uso de memoria e iteraciones
</commit_message>
<xml_diff>
--- a/Analisis_Desafio.docx
+++ b/Analisis_Desafio.docx
@@ -39,24 +39,42 @@
           <w:iCs/>
           <w:lang w:val="pt-BR"/>
         </w:rPr>
-        <w:t xml:space="preserve">Adriana Camila Erazo Mora – </w:t>
-      </w:r>
-    </w:p>
-    <w:p>
-      <w:pPr>
-        <w:jc w:val="right"/>
+        <w:t>Adriana Camila Erazo Mora –</w:t>
+      </w:r>
+      <w:r>
         <w:rPr>
           <w:rFonts w:ascii="Times New Roman" w:hAnsi="Times New Roman" w:cs="Times New Roman"/>
           <w:i/>
           <w:iCs/>
-          <w:lang w:val="es-CO"/>
-        </w:rPr>
-      </w:pPr>
+          <w:lang w:val="pt-BR"/>
+        </w:rPr>
+        <w:t>1006908110</w:t>
+      </w:r>
       <w:r>
         <w:rPr>
           <w:rFonts w:ascii="Times New Roman" w:hAnsi="Times New Roman" w:cs="Times New Roman"/>
           <w:i/>
           <w:iCs/>
+          <w:lang w:val="pt-BR"/>
+        </w:rPr>
+        <w:t xml:space="preserve"> </w:t>
+      </w:r>
+    </w:p>
+    <w:p>
+      <w:pPr>
+        <w:jc w:val="right"/>
+        <w:rPr>
+          <w:rFonts w:ascii="Times New Roman" w:hAnsi="Times New Roman" w:cs="Times New Roman"/>
+          <w:i/>
+          <w:iCs/>
+          <w:lang w:val="es-CO"/>
+        </w:rPr>
+      </w:pPr>
+      <w:r>
+        <w:rPr>
+          <w:rFonts w:ascii="Times New Roman" w:hAnsi="Times New Roman" w:cs="Times New Roman"/>
+          <w:i/>
+          <w:iCs/>
           <w:lang w:val="es-CO"/>
         </w:rPr>
         <w:t>María Angélica Osorio Rincón- 1001651755</w:t>
@@ -64,7 +82,7 @@
     </w:p>
     <w:p>
       <w:pPr>
-        <w:pStyle w:val="ListParagraph"/>
+        <w:pStyle w:val="Prrafodelista"/>
         <w:numPr>
           <w:ilvl w:val="0"/>
           <w:numId w:val="1"/>
@@ -107,7 +125,7 @@
     </w:p>
     <w:p>
       <w:pPr>
-        <w:pStyle w:val="ListParagraph"/>
+        <w:pStyle w:val="Prrafodelista"/>
         <w:jc w:val="both"/>
         <w:rPr>
           <w:rFonts w:ascii="Times New Roman" w:hAnsi="Times New Roman" w:cs="Times New Roman"/>
@@ -119,7 +137,7 @@
     </w:p>
     <w:p>
       <w:pPr>
-        <w:pStyle w:val="ListParagraph"/>
+        <w:pStyle w:val="Prrafodelista"/>
         <w:numPr>
           <w:ilvl w:val="1"/>
           <w:numId w:val="1"/>
@@ -152,7 +170,7 @@
     </w:p>
     <w:p>
       <w:pPr>
-        <w:pStyle w:val="ListParagraph"/>
+        <w:pStyle w:val="Prrafodelista"/>
         <w:ind w:left="1080"/>
         <w:rPr>
           <w:rFonts w:ascii="Times New Roman" w:eastAsia="Times New Roman" w:hAnsi="Times New Roman" w:cs="Times New Roman"/>
@@ -173,7 +191,7 @@
     </w:p>
     <w:p>
       <w:pPr>
-        <w:pStyle w:val="ListParagraph"/>
+        <w:pStyle w:val="Prrafodelista"/>
         <w:ind w:left="1080"/>
         <w:rPr>
           <w:rFonts w:ascii="Times New Roman" w:eastAsia="Times New Roman" w:hAnsi="Times New Roman" w:cs="Times New Roman"/>
@@ -194,7 +212,7 @@
     </w:p>
     <w:p>
       <w:pPr>
-        <w:pStyle w:val="ListParagraph"/>
+        <w:pStyle w:val="Prrafodelista"/>
         <w:numPr>
           <w:ilvl w:val="0"/>
           <w:numId w:val="2"/>
@@ -214,7 +232,7 @@
     </w:p>
     <w:p>
       <w:pPr>
-        <w:pStyle w:val="ListParagraph"/>
+        <w:pStyle w:val="Prrafodelista"/>
         <w:numPr>
           <w:ilvl w:val="0"/>
           <w:numId w:val="2"/>
@@ -234,7 +252,7 @@
     </w:p>
     <w:p>
       <w:pPr>
-        <w:pStyle w:val="ListParagraph"/>
+        <w:pStyle w:val="Prrafodelista"/>
         <w:numPr>
           <w:ilvl w:val="0"/>
           <w:numId w:val="2"/>
@@ -254,7 +272,7 @@
     </w:p>
     <w:p>
       <w:pPr>
-        <w:pStyle w:val="ListParagraph"/>
+        <w:pStyle w:val="Prrafodelista"/>
         <w:numPr>
           <w:ilvl w:val="0"/>
           <w:numId w:val="2"/>
@@ -292,7 +310,7 @@
     </w:p>
     <w:p>
       <w:pPr>
-        <w:pStyle w:val="ListParagraph"/>
+        <w:pStyle w:val="Prrafodelista"/>
         <w:numPr>
           <w:ilvl w:val="1"/>
           <w:numId w:val="1"/>
@@ -317,7 +335,7 @@
     </w:p>
     <w:p>
       <w:pPr>
-        <w:pStyle w:val="ListParagraph"/>
+        <w:pStyle w:val="Prrafodelista"/>
         <w:ind w:left="1080"/>
         <w:jc w:val="both"/>
         <w:rPr>
@@ -348,7 +366,7 @@
     </w:p>
     <w:p>
       <w:pPr>
-        <w:pStyle w:val="ListParagraph"/>
+        <w:pStyle w:val="Prrafodelista"/>
         <w:ind w:left="1080"/>
         <w:jc w:val="both"/>
         <w:rPr>
@@ -366,7 +384,7 @@
     </w:p>
     <w:p>
       <w:pPr>
-        <w:pStyle w:val="ListParagraph"/>
+        <w:pStyle w:val="Prrafodelista"/>
         <w:numPr>
           <w:ilvl w:val="0"/>
           <w:numId w:val="2"/>
@@ -386,7 +404,7 @@
     </w:p>
     <w:p>
       <w:pPr>
-        <w:pStyle w:val="ListParagraph"/>
+        <w:pStyle w:val="Prrafodelista"/>
         <w:numPr>
           <w:ilvl w:val="2"/>
           <w:numId w:val="3"/>
@@ -407,7 +425,7 @@
     </w:p>
     <w:p>
       <w:pPr>
-        <w:pStyle w:val="ListParagraph"/>
+        <w:pStyle w:val="Prrafodelista"/>
         <w:numPr>
           <w:ilvl w:val="2"/>
           <w:numId w:val="3"/>
@@ -428,7 +446,7 @@
     </w:p>
     <w:p>
       <w:pPr>
-        <w:pStyle w:val="ListParagraph"/>
+        <w:pStyle w:val="Prrafodelista"/>
         <w:numPr>
           <w:ilvl w:val="2"/>
           <w:numId w:val="3"/>
@@ -449,7 +467,7 @@
     </w:p>
     <w:p>
       <w:pPr>
-        <w:pStyle w:val="ListParagraph"/>
+        <w:pStyle w:val="Prrafodelista"/>
         <w:numPr>
           <w:ilvl w:val="0"/>
           <w:numId w:val="2"/>
@@ -474,7 +492,7 @@
     </w:p>
     <w:p>
       <w:pPr>
-        <w:pStyle w:val="ListParagraph"/>
+        <w:pStyle w:val="Prrafodelista"/>
         <w:numPr>
           <w:ilvl w:val="1"/>
           <w:numId w:val="2"/>
@@ -499,7 +517,7 @@
     </w:p>
     <w:p>
       <w:pPr>
-        <w:pStyle w:val="ListParagraph"/>
+        <w:pStyle w:val="Prrafodelista"/>
         <w:spacing w:before="100" w:beforeAutospacing="1" w:after="100" w:afterAutospacing="1" w:line="240" w:lineRule="auto"/>
         <w:ind w:left="2160"/>
         <w:rPr>
@@ -512,7 +530,7 @@
     </w:p>
     <w:p>
       <w:pPr>
-        <w:pStyle w:val="ListParagraph"/>
+        <w:pStyle w:val="Prrafodelista"/>
         <w:ind w:left="1080"/>
         <w:jc w:val="both"/>
         <w:rPr>
@@ -531,7 +549,7 @@
     </w:p>
     <w:p>
       <w:pPr>
-        <w:pStyle w:val="ListParagraph"/>
+        <w:pStyle w:val="Prrafodelista"/>
         <w:ind w:left="1080"/>
         <w:jc w:val="both"/>
         <w:rPr>
@@ -542,7 +560,7 @@
     </w:p>
     <w:p>
       <w:pPr>
-        <w:pStyle w:val="ListParagraph"/>
+        <w:pStyle w:val="Prrafodelista"/>
         <w:ind w:left="1080"/>
         <w:jc w:val="both"/>
         <w:rPr>
@@ -571,7 +589,7 @@
     </w:p>
     <w:p>
       <w:pPr>
-        <w:pStyle w:val="ListParagraph"/>
+        <w:pStyle w:val="Prrafodelista"/>
         <w:ind w:left="1080"/>
         <w:jc w:val="both"/>
         <w:rPr>
@@ -610,7 +628,7 @@
     </w:p>
     <w:p>
       <w:pPr>
-        <w:pStyle w:val="ListParagraph"/>
+        <w:pStyle w:val="Prrafodelista"/>
         <w:numPr>
           <w:ilvl w:val="1"/>
           <w:numId w:val="3"/>
@@ -633,7 +651,7 @@
     </w:p>
     <w:p>
       <w:pPr>
-        <w:pStyle w:val="ListParagraph"/>
+        <w:pStyle w:val="Prrafodelista"/>
         <w:numPr>
           <w:ilvl w:val="1"/>
           <w:numId w:val="3"/>
@@ -656,7 +674,7 @@
     </w:p>
     <w:p>
       <w:pPr>
-        <w:pStyle w:val="ListParagraph"/>
+        <w:pStyle w:val="Prrafodelista"/>
         <w:numPr>
           <w:ilvl w:val="1"/>
           <w:numId w:val="3"/>
@@ -679,7 +697,7 @@
     </w:p>
     <w:p>
       <w:pPr>
-        <w:pStyle w:val="ListParagraph"/>
+        <w:pStyle w:val="Prrafodelista"/>
         <w:numPr>
           <w:ilvl w:val="1"/>
           <w:numId w:val="3"/>
@@ -729,7 +747,7 @@
     </w:p>
     <w:p>
       <w:pPr>
-        <w:pStyle w:val="ListParagraph"/>
+        <w:pStyle w:val="Prrafodelista"/>
         <w:ind w:left="1080"/>
         <w:jc w:val="both"/>
         <w:rPr>
@@ -784,7 +802,7 @@
     </w:p>
     <w:p>
       <w:pPr>
-        <w:pStyle w:val="ListParagraph"/>
+        <w:pStyle w:val="Prrafodelista"/>
         <w:numPr>
           <w:ilvl w:val="0"/>
           <w:numId w:val="4"/>
@@ -805,7 +823,7 @@
     </w:p>
     <w:p>
       <w:pPr>
-        <w:pStyle w:val="ListParagraph"/>
+        <w:pStyle w:val="Prrafodelista"/>
         <w:numPr>
           <w:ilvl w:val="0"/>
           <w:numId w:val="4"/>
@@ -821,12 +839,19 @@
           <w:rFonts w:ascii="Times New Roman" w:hAnsi="Times New Roman" w:cs="Times New Roman"/>
           <w:lang w:val="es-CO"/>
         </w:rPr>
-        <w:t>Métodos estáticos en cada clase para cargar y guardar los datos desde y hacia archivos.</w:t>
-      </w:r>
-    </w:p>
-    <w:p>
-      <w:pPr>
-        <w:pStyle w:val="ListParagraph"/>
+        <w:t>M</w:t>
+      </w:r>
+      <w:r>
+        <w:rPr>
+          <w:rFonts w:ascii="Times New Roman" w:hAnsi="Times New Roman" w:cs="Times New Roman"/>
+          <w:lang w:val="es-CO"/>
+        </w:rPr>
+        <w:t>étodos estáticos en cada clase para cargar y guardar los datos desde y hacia archivos.</w:t>
+      </w:r>
+    </w:p>
+    <w:p>
+      <w:pPr>
+        <w:pStyle w:val="Prrafodelista"/>
         <w:numPr>
           <w:ilvl w:val="0"/>
           <w:numId w:val="4"/>
@@ -847,7 +872,7 @@
     </w:p>
     <w:p>
       <w:pPr>
-        <w:pStyle w:val="ListParagraph"/>
+        <w:pStyle w:val="Prrafodelista"/>
         <w:numPr>
           <w:ilvl w:val="0"/>
           <w:numId w:val="4"/>
@@ -868,7 +893,7 @@
     </w:p>
     <w:p>
       <w:pPr>
-        <w:pStyle w:val="ListParagraph"/>
+        <w:pStyle w:val="Prrafodelista"/>
         <w:numPr>
           <w:ilvl w:val="0"/>
           <w:numId w:val="4"/>
@@ -889,7 +914,7 @@
     </w:p>
     <w:p>
       <w:pPr>
-        <w:pStyle w:val="ListParagraph"/>
+        <w:pStyle w:val="Prrafodelista"/>
         <w:ind w:left="1440"/>
         <w:jc w:val="both"/>
         <w:rPr>
@@ -900,7 +925,7 @@
     </w:p>
     <w:p>
       <w:pPr>
-        <w:pStyle w:val="ListParagraph"/>
+        <w:pStyle w:val="Prrafodelista"/>
         <w:numPr>
           <w:ilvl w:val="0"/>
           <w:numId w:val="1"/>
@@ -925,7 +950,7 @@
     </w:p>
     <w:p>
       <w:pPr>
-        <w:pStyle w:val="ListParagraph"/>
+        <w:pStyle w:val="Prrafodelista"/>
         <w:jc w:val="both"/>
         <w:rPr>
           <w:rFonts w:ascii="Times New Roman" w:hAnsi="Times New Roman" w:cs="Times New Roman"/>
@@ -942,7 +967,7 @@
     </w:p>
     <w:p>
       <w:pPr>
-        <w:pStyle w:val="ListParagraph"/>
+        <w:pStyle w:val="Prrafodelista"/>
         <w:numPr>
           <w:ilvl w:val="0"/>
           <w:numId w:val="3"/>
@@ -963,7 +988,7 @@
     </w:p>
     <w:p>
       <w:pPr>
-        <w:pStyle w:val="ListParagraph"/>
+        <w:pStyle w:val="Prrafodelista"/>
         <w:jc w:val="both"/>
         <w:rPr>
           <w:rFonts w:ascii="Times New Roman" w:hAnsi="Times New Roman" w:cs="Times New Roman"/>
@@ -995,7 +1020,7 @@
     </w:p>
     <w:p>
       <w:pPr>
-        <w:pStyle w:val="ListParagraph"/>
+        <w:pStyle w:val="Prrafodelista"/>
         <w:numPr>
           <w:ilvl w:val="1"/>
           <w:numId w:val="3"/>
@@ -1013,7 +1038,43 @@
           <w:lang w:val="es-CO"/>
           <w14:ligatures w14:val="none"/>
         </w:rPr>
-        <w:t xml:space="preserve">Relación de pertenencia con Alojamiento (1 a </w:t>
+        <w:t xml:space="preserve">Relación de </w:t>
+      </w:r>
+      <w:r>
+        <w:rPr>
+          <w:rFonts w:ascii="Times New Roman" w:eastAsia="Times New Roman" w:hAnsi="Times New Roman" w:cs="Times New Roman"/>
+          <w:kern w:val="0"/>
+          <w:lang w:val="es-CO"/>
+          <w14:ligatures w14:val="none"/>
+        </w:rPr>
+        <w:t>pertenencia</w:t>
+      </w:r>
+      <w:r>
+        <w:rPr>
+          <w:rFonts w:ascii="Times New Roman" w:eastAsia="Times New Roman" w:hAnsi="Times New Roman" w:cs="Times New Roman"/>
+          <w:kern w:val="0"/>
+          <w:lang w:val="es-CO"/>
+          <w14:ligatures w14:val="none"/>
+        </w:rPr>
+        <w:t xml:space="preserve"> con </w:t>
+      </w:r>
+      <w:r>
+        <w:rPr>
+          <w:rFonts w:ascii="Times New Roman" w:eastAsia="Times New Roman" w:hAnsi="Times New Roman" w:cs="Times New Roman"/>
+          <w:kern w:val="0"/>
+          <w:lang w:val="es-CO"/>
+          <w14:ligatures w14:val="none"/>
+        </w:rPr>
+        <w:t>Alojamiento</w:t>
+      </w:r>
+      <w:r>
+        <w:rPr>
+          <w:rFonts w:ascii="Times New Roman" w:eastAsia="Times New Roman" w:hAnsi="Times New Roman" w:cs="Times New Roman"/>
+          <w:kern w:val="0"/>
+          <w:lang w:val="es-CO"/>
+          <w14:ligatures w14:val="none"/>
+        </w:rPr>
+        <w:t xml:space="preserve"> (1 a </w:t>
       </w:r>
       <w:r>
         <w:rPr>
@@ -1036,7 +1097,7 @@
     </w:p>
     <w:p>
       <w:pPr>
-        <w:pStyle w:val="ListParagraph"/>
+        <w:pStyle w:val="Prrafodelista"/>
         <w:numPr>
           <w:ilvl w:val="2"/>
           <w:numId w:val="3"/>
@@ -1059,7 +1120,7 @@
     </w:p>
     <w:p>
       <w:pPr>
-        <w:pStyle w:val="ListParagraph"/>
+        <w:pStyle w:val="Prrafodelista"/>
         <w:numPr>
           <w:ilvl w:val="2"/>
           <w:numId w:val="3"/>
@@ -1082,7 +1143,7 @@
     </w:p>
     <w:p>
       <w:pPr>
-        <w:pStyle w:val="ListParagraph"/>
+        <w:pStyle w:val="Prrafodelista"/>
         <w:numPr>
           <w:ilvl w:val="0"/>
           <w:numId w:val="3"/>
@@ -1103,7 +1164,7 @@
     </w:p>
     <w:p>
       <w:pPr>
-        <w:pStyle w:val="ListParagraph"/>
+        <w:pStyle w:val="Prrafodelista"/>
         <w:jc w:val="both"/>
         <w:rPr>
           <w:rFonts w:ascii="Times New Roman" w:hAnsi="Times New Roman" w:cs="Times New Roman"/>
@@ -1120,7 +1181,7 @@
     </w:p>
     <w:p>
       <w:pPr>
-        <w:pStyle w:val="ListParagraph"/>
+        <w:pStyle w:val="Prrafodelista"/>
         <w:numPr>
           <w:ilvl w:val="1"/>
           <w:numId w:val="3"/>
@@ -1141,7 +1202,7 @@
     </w:p>
     <w:p>
       <w:pPr>
-        <w:pStyle w:val="ListParagraph"/>
+        <w:pStyle w:val="Prrafodelista"/>
         <w:numPr>
           <w:ilvl w:val="2"/>
           <w:numId w:val="3"/>
@@ -1164,7 +1225,7 @@
     </w:p>
     <w:p>
       <w:pPr>
-        <w:pStyle w:val="ListParagraph"/>
+        <w:pStyle w:val="Prrafodelista"/>
         <w:numPr>
           <w:ilvl w:val="2"/>
           <w:numId w:val="3"/>
@@ -1187,7 +1248,7 @@
     </w:p>
     <w:p>
       <w:pPr>
-        <w:pStyle w:val="ListParagraph"/>
+        <w:pStyle w:val="Prrafodelista"/>
         <w:numPr>
           <w:ilvl w:val="0"/>
           <w:numId w:val="3"/>
@@ -1215,7 +1276,7 @@
     </w:p>
     <w:p>
       <w:pPr>
-        <w:pStyle w:val="ListParagraph"/>
+        <w:pStyle w:val="Prrafodelista"/>
         <w:jc w:val="both"/>
         <w:rPr>
           <w:rFonts w:ascii="Times New Roman" w:hAnsi="Times New Roman" w:cs="Times New Roman"/>
@@ -1260,7 +1321,7 @@
     </w:p>
     <w:p>
       <w:pPr>
-        <w:pStyle w:val="ListParagraph"/>
+        <w:pStyle w:val="Prrafodelista"/>
         <w:numPr>
           <w:ilvl w:val="1"/>
           <w:numId w:val="3"/>
@@ -1278,12 +1339,66 @@
           <w:lang w:val="es-CO"/>
           <w14:ligatures w14:val="none"/>
         </w:rPr>
-        <w:t>Relación de pertenencia con Reservas (1 a 0..N):</w:t>
-      </w:r>
-    </w:p>
-    <w:p>
-      <w:pPr>
-        <w:pStyle w:val="ListParagraph"/>
+        <w:t xml:space="preserve">Relación de </w:t>
+      </w:r>
+      <w:r>
+        <w:rPr>
+          <w:rFonts w:ascii="Times New Roman" w:eastAsia="Times New Roman" w:hAnsi="Times New Roman" w:cs="Times New Roman"/>
+          <w:kern w:val="0"/>
+          <w:lang w:val="es-CO"/>
+          <w14:ligatures w14:val="none"/>
+        </w:rPr>
+        <w:t>pertenencia</w:t>
+      </w:r>
+      <w:r>
+        <w:rPr>
+          <w:rFonts w:ascii="Times New Roman" w:eastAsia="Times New Roman" w:hAnsi="Times New Roman" w:cs="Times New Roman"/>
+          <w:kern w:val="0"/>
+          <w:lang w:val="es-CO"/>
+          <w14:ligatures w14:val="none"/>
+        </w:rPr>
+        <w:t xml:space="preserve"> con </w:t>
+      </w:r>
+      <w:r>
+        <w:rPr>
+          <w:rFonts w:ascii="Times New Roman" w:eastAsia="Times New Roman" w:hAnsi="Times New Roman" w:cs="Times New Roman"/>
+          <w:kern w:val="0"/>
+          <w:lang w:val="es-CO"/>
+          <w14:ligatures w14:val="none"/>
+        </w:rPr>
+        <w:t>Reservas</w:t>
+      </w:r>
+      <w:r>
+        <w:rPr>
+          <w:rFonts w:ascii="Times New Roman" w:eastAsia="Times New Roman" w:hAnsi="Times New Roman" w:cs="Times New Roman"/>
+          <w:kern w:val="0"/>
+          <w:lang w:val="es-CO"/>
+          <w14:ligatures w14:val="none"/>
+        </w:rPr>
+        <w:t xml:space="preserve"> (1 a </w:t>
+      </w:r>
+      <w:r>
+        <w:rPr>
+          <w:rFonts w:ascii="Times New Roman" w:eastAsia="Times New Roman" w:hAnsi="Times New Roman" w:cs="Times New Roman"/>
+          <w:kern w:val="0"/>
+          <w:lang w:val="es-CO"/>
+          <w14:ligatures w14:val="none"/>
+        </w:rPr>
+        <w:t>0..</w:t>
+      </w:r>
+      <w:r>
+        <w:rPr>
+          <w:rFonts w:ascii="Times New Roman" w:eastAsia="Times New Roman" w:hAnsi="Times New Roman" w:cs="Times New Roman"/>
+          <w:kern w:val="0"/>
+          <w:lang w:val="es-CO"/>
+          <w14:ligatures w14:val="none"/>
+        </w:rPr>
+        <w:t>N):</w:t>
+      </w:r>
+    </w:p>
+    <w:p>
+      <w:pPr>
+        <w:pStyle w:val="Prrafodelista"/>
         <w:numPr>
           <w:ilvl w:val="2"/>
           <w:numId w:val="3"/>
@@ -1306,7 +1421,7 @@
     </w:p>
     <w:p>
       <w:pPr>
-        <w:pStyle w:val="ListParagraph"/>
+        <w:pStyle w:val="Prrafodelista"/>
         <w:numPr>
           <w:ilvl w:val="2"/>
           <w:numId w:val="3"/>
@@ -1374,7 +1489,7 @@
     </w:p>
     <w:p>
       <w:pPr>
-        <w:pStyle w:val="ListParagraph"/>
+        <w:pStyle w:val="Prrafodelista"/>
         <w:numPr>
           <w:ilvl w:val="0"/>
           <w:numId w:val="3"/>
@@ -1402,7 +1517,7 @@
     </w:p>
     <w:p>
       <w:pPr>
-        <w:pStyle w:val="ListParagraph"/>
+        <w:pStyle w:val="Prrafodelista"/>
         <w:jc w:val="both"/>
         <w:rPr>
           <w:rFonts w:ascii="Times New Roman" w:hAnsi="Times New Roman" w:cs="Times New Roman"/>
@@ -1440,7 +1555,7 @@
     </w:p>
     <w:p>
       <w:pPr>
-        <w:pStyle w:val="ListParagraph"/>
+        <w:pStyle w:val="Prrafodelista"/>
         <w:numPr>
           <w:ilvl w:val="1"/>
           <w:numId w:val="3"/>
@@ -1461,7 +1576,7 @@
     </w:p>
     <w:p>
       <w:pPr>
-        <w:pStyle w:val="ListParagraph"/>
+        <w:pStyle w:val="Prrafodelista"/>
         <w:numPr>
           <w:ilvl w:val="2"/>
           <w:numId w:val="3"/>
@@ -1482,7 +1597,7 @@
     </w:p>
     <w:p>
       <w:pPr>
-        <w:pStyle w:val="ListParagraph"/>
+        <w:pStyle w:val="Prrafodelista"/>
         <w:numPr>
           <w:ilvl w:val="2"/>
           <w:numId w:val="3"/>
@@ -1503,7 +1618,7 @@
     </w:p>
     <w:p>
       <w:pPr>
-        <w:pStyle w:val="ListParagraph"/>
+        <w:pStyle w:val="Prrafodelista"/>
         <w:numPr>
           <w:ilvl w:val="0"/>
           <w:numId w:val="3"/>
@@ -1524,7 +1639,7 @@
     </w:p>
     <w:p>
       <w:pPr>
-        <w:pStyle w:val="ListParagraph"/>
+        <w:pStyle w:val="Prrafodelista"/>
         <w:jc w:val="both"/>
         <w:rPr>
           <w:rFonts w:ascii="Times New Roman" w:hAnsi="Times New Roman" w:cs="Times New Roman"/>
@@ -1541,7 +1656,7 @@
     </w:p>
     <w:p>
       <w:pPr>
-        <w:pStyle w:val="ListParagraph"/>
+        <w:pStyle w:val="Prrafodelista"/>
         <w:numPr>
           <w:ilvl w:val="1"/>
           <w:numId w:val="3"/>
@@ -1562,7 +1677,7 @@
     </w:p>
     <w:p>
       <w:pPr>
-        <w:pStyle w:val="ListParagraph"/>
+        <w:pStyle w:val="Prrafodelista"/>
         <w:numPr>
           <w:ilvl w:val="2"/>
           <w:numId w:val="3"/>
@@ -1591,7 +1706,7 @@
     </w:p>
     <w:p>
       <w:pPr>
-        <w:pStyle w:val="ListParagraph"/>
+        <w:pStyle w:val="Prrafodelista"/>
         <w:numPr>
           <w:ilvl w:val="0"/>
           <w:numId w:val="1"/>
@@ -1616,7 +1731,7 @@
     </w:p>
     <w:p>
       <w:pPr>
-        <w:pStyle w:val="ListParagraph"/>
+        <w:pStyle w:val="Prrafodelista"/>
         <w:jc w:val="both"/>
         <w:rPr>
           <w:rFonts w:ascii="Times New Roman" w:hAnsi="Times New Roman" w:cs="Times New Roman"/>
@@ -1633,7 +1748,7 @@
     </w:p>
     <w:p>
       <w:pPr>
-        <w:pStyle w:val="ListParagraph"/>
+        <w:pStyle w:val="Prrafodelista"/>
         <w:numPr>
           <w:ilvl w:val="1"/>
           <w:numId w:val="1"/>
@@ -1661,7 +1776,7 @@
     </w:p>
     <w:p>
       <w:pPr>
-        <w:pStyle w:val="ListParagraph"/>
+        <w:pStyle w:val="Prrafodelista"/>
         <w:ind w:left="1080"/>
         <w:jc w:val="both"/>
         <w:rPr>
@@ -1707,7 +1822,7 @@
     </w:p>
     <w:p>
       <w:pPr>
-        <w:pStyle w:val="ListParagraph"/>
+        <w:pStyle w:val="Prrafodelista"/>
         <w:numPr>
           <w:ilvl w:val="1"/>
           <w:numId w:val="3"/>
@@ -1728,7 +1843,7 @@
     </w:p>
     <w:p>
       <w:pPr>
-        <w:pStyle w:val="ListParagraph"/>
+        <w:pStyle w:val="Prrafodelista"/>
         <w:numPr>
           <w:ilvl w:val="2"/>
           <w:numId w:val="3"/>
@@ -1769,7 +1884,7 @@
     </w:p>
     <w:p>
       <w:pPr>
-        <w:pStyle w:val="ListParagraph"/>
+        <w:pStyle w:val="Prrafodelista"/>
         <w:numPr>
           <w:ilvl w:val="2"/>
           <w:numId w:val="3"/>
@@ -1792,7 +1907,7 @@
     </w:p>
     <w:p>
       <w:pPr>
-        <w:pStyle w:val="ListParagraph"/>
+        <w:pStyle w:val="Prrafodelista"/>
         <w:numPr>
           <w:ilvl w:val="3"/>
           <w:numId w:val="3"/>
@@ -1815,7 +1930,7 @@
     </w:p>
     <w:p>
       <w:pPr>
-        <w:pStyle w:val="ListParagraph"/>
+        <w:pStyle w:val="Prrafodelista"/>
         <w:numPr>
           <w:ilvl w:val="3"/>
           <w:numId w:val="3"/>
@@ -1838,7 +1953,7 @@
     </w:p>
     <w:p>
       <w:pPr>
-        <w:pStyle w:val="ListParagraph"/>
+        <w:pStyle w:val="Prrafodelista"/>
         <w:numPr>
           <w:ilvl w:val="3"/>
           <w:numId w:val="3"/>
@@ -1881,7 +1996,7 @@
     </w:p>
     <w:p>
       <w:pPr>
-        <w:pStyle w:val="ListParagraph"/>
+        <w:pStyle w:val="Prrafodelista"/>
         <w:numPr>
           <w:ilvl w:val="2"/>
           <w:numId w:val="3"/>
@@ -1904,7 +2019,7 @@
     </w:p>
     <w:p>
       <w:pPr>
-        <w:pStyle w:val="ListParagraph"/>
+        <w:pStyle w:val="Prrafodelista"/>
         <w:numPr>
           <w:ilvl w:val="1"/>
           <w:numId w:val="1"/>
@@ -1932,7 +2047,7 @@
     </w:p>
     <w:p>
       <w:pPr>
-        <w:pStyle w:val="ListParagraph"/>
+        <w:pStyle w:val="Prrafodelista"/>
         <w:ind w:left="1080"/>
         <w:jc w:val="both"/>
         <w:rPr>
@@ -1978,7 +2093,7 @@
     </w:p>
     <w:p>
       <w:pPr>
-        <w:pStyle w:val="ListParagraph"/>
+        <w:pStyle w:val="Prrafodelista"/>
         <w:numPr>
           <w:ilvl w:val="1"/>
           <w:numId w:val="3"/>
@@ -1999,7 +2114,7 @@
     </w:p>
     <w:p>
       <w:pPr>
-        <w:pStyle w:val="ListParagraph"/>
+        <w:pStyle w:val="Prrafodelista"/>
         <w:numPr>
           <w:ilvl w:val="2"/>
           <w:numId w:val="3"/>
@@ -2042,7 +2157,7 @@
     </w:p>
     <w:p>
       <w:pPr>
-        <w:pStyle w:val="ListParagraph"/>
+        <w:pStyle w:val="Prrafodelista"/>
         <w:numPr>
           <w:ilvl w:val="2"/>
           <w:numId w:val="3"/>
@@ -2066,7 +2181,7 @@
     </w:p>
     <w:p>
       <w:pPr>
-        <w:pStyle w:val="ListParagraph"/>
+        <w:pStyle w:val="Prrafodelista"/>
         <w:numPr>
           <w:ilvl w:val="3"/>
           <w:numId w:val="3"/>
@@ -2091,7 +2206,7 @@
     </w:p>
     <w:p>
       <w:pPr>
-        <w:pStyle w:val="ListParagraph"/>
+        <w:pStyle w:val="Prrafodelista"/>
         <w:numPr>
           <w:ilvl w:val="3"/>
           <w:numId w:val="3"/>
@@ -2116,7 +2231,7 @@
     </w:p>
     <w:p>
       <w:pPr>
-        <w:pStyle w:val="ListParagraph"/>
+        <w:pStyle w:val="Prrafodelista"/>
         <w:numPr>
           <w:ilvl w:val="3"/>
           <w:numId w:val="3"/>
@@ -2141,7 +2256,7 @@
     </w:p>
     <w:p>
       <w:pPr>
-        <w:pStyle w:val="ListParagraph"/>
+        <w:pStyle w:val="Prrafodelista"/>
         <w:numPr>
           <w:ilvl w:val="2"/>
           <w:numId w:val="3"/>
@@ -2166,7 +2281,7 @@
     </w:p>
     <w:p>
       <w:pPr>
-        <w:pStyle w:val="ListParagraph"/>
+        <w:pStyle w:val="Prrafodelista"/>
         <w:numPr>
           <w:ilvl w:val="1"/>
           <w:numId w:val="1"/>
@@ -2187,7 +2302,7 @@
     </w:p>
     <w:p>
       <w:pPr>
-        <w:pStyle w:val="ListParagraph"/>
+        <w:pStyle w:val="Prrafodelista"/>
         <w:ind w:left="1080"/>
         <w:jc w:val="both"/>
         <w:rPr>
@@ -2206,7 +2321,7 @@
     </w:p>
     <w:p>
       <w:pPr>
-        <w:pStyle w:val="ListParagraph"/>
+        <w:pStyle w:val="Prrafodelista"/>
         <w:numPr>
           <w:ilvl w:val="1"/>
           <w:numId w:val="3"/>
@@ -2227,7 +2342,7 @@
     </w:p>
     <w:p>
       <w:pPr>
-        <w:pStyle w:val="ListParagraph"/>
+        <w:pStyle w:val="Prrafodelista"/>
         <w:numPr>
           <w:ilvl w:val="2"/>
           <w:numId w:val="3"/>
@@ -2247,12 +2362,21 @@
           <w:lang w:val="es-CO"/>
           <w14:ligatures w14:val="none"/>
         </w:rPr>
-        <w:t>Se usa la clase Fecha, que permite operar con días (sumar días, comparar fechas, etc.).</w:t>
-      </w:r>
-    </w:p>
-    <w:p>
-      <w:pPr>
-        <w:pStyle w:val="ListParagraph"/>
+        <w:t>Se usa la clase Fecha, que permite operar con días (sumar días, comparar fechas, etc.)</w:t>
+      </w:r>
+      <w:r>
+        <w:rPr>
+          <w:rFonts w:ascii="Times New Roman" w:eastAsia="Times New Roman" w:hAnsi="Times New Roman" w:cs="Times New Roman"/>
+          <w:kern w:val="0"/>
+          <w:lang w:val="es-CO"/>
+          <w14:ligatures w14:val="none"/>
+        </w:rPr>
+        <w:t>.</w:t>
+      </w:r>
+    </w:p>
+    <w:p>
+      <w:pPr>
+        <w:pStyle w:val="Prrafodelista"/>
         <w:numPr>
           <w:ilvl w:val="2"/>
           <w:numId w:val="3"/>
@@ -2285,7 +2409,7 @@
     </w:p>
     <w:p>
       <w:pPr>
-        <w:pStyle w:val="ListParagraph"/>
+        <w:pStyle w:val="Prrafodelista"/>
         <w:numPr>
           <w:ilvl w:val="3"/>
           <w:numId w:val="3"/>
@@ -2310,7 +2434,7 @@
     </w:p>
     <w:p>
       <w:pPr>
-        <w:pStyle w:val="ListParagraph"/>
+        <w:pStyle w:val="Prrafodelista"/>
         <w:numPr>
           <w:ilvl w:val="3"/>
           <w:numId w:val="3"/>
@@ -2335,7 +2459,7 @@
     </w:p>
     <w:p>
       <w:pPr>
-        <w:pStyle w:val="ListParagraph"/>
+        <w:pStyle w:val="Prrafodelista"/>
         <w:numPr>
           <w:ilvl w:val="3"/>
           <w:numId w:val="3"/>
@@ -2359,7 +2483,7 @@
     </w:p>
     <w:p>
       <w:pPr>
-        <w:pStyle w:val="ListParagraph"/>
+        <w:pStyle w:val="Prrafodelista"/>
         <w:numPr>
           <w:ilvl w:val="4"/>
           <w:numId w:val="3"/>
@@ -2384,7 +2508,7 @@
     </w:p>
     <w:p>
       <w:pPr>
-        <w:pStyle w:val="ListParagraph"/>
+        <w:pStyle w:val="Prrafodelista"/>
         <w:numPr>
           <w:ilvl w:val="4"/>
           <w:numId w:val="3"/>
@@ -2409,7 +2533,7 @@
     </w:p>
     <w:p>
       <w:pPr>
-        <w:pStyle w:val="ListParagraph"/>
+        <w:pStyle w:val="Prrafodelista"/>
         <w:numPr>
           <w:ilvl w:val="4"/>
           <w:numId w:val="3"/>
@@ -2434,7 +2558,7 @@
     </w:p>
     <w:p>
       <w:pPr>
-        <w:pStyle w:val="ListParagraph"/>
+        <w:pStyle w:val="Prrafodelista"/>
         <w:numPr>
           <w:ilvl w:val="2"/>
           <w:numId w:val="3"/>
@@ -2457,7 +2581,7 @@
     </w:p>
     <w:p>
       <w:pPr>
-        <w:pStyle w:val="ListParagraph"/>
+        <w:pStyle w:val="Prrafodelista"/>
         <w:ind w:left="1080"/>
         <w:jc w:val="both"/>
         <w:rPr>
@@ -2468,7 +2592,7 @@
     </w:p>
     <w:p>
       <w:pPr>
-        <w:pStyle w:val="ListParagraph"/>
+        <w:pStyle w:val="Prrafodelista"/>
         <w:numPr>
           <w:ilvl w:val="1"/>
           <w:numId w:val="1"/>
@@ -2489,7 +2613,7 @@
     </w:p>
     <w:p>
       <w:pPr>
-        <w:pStyle w:val="ListParagraph"/>
+        <w:pStyle w:val="Prrafodelista"/>
         <w:ind w:left="1080"/>
         <w:jc w:val="both"/>
         <w:rPr>
@@ -2507,7 +2631,7 @@
     </w:p>
     <w:p>
       <w:pPr>
-        <w:pStyle w:val="ListParagraph"/>
+        <w:pStyle w:val="Prrafodelista"/>
         <w:numPr>
           <w:ilvl w:val="1"/>
           <w:numId w:val="3"/>
@@ -2528,7 +2652,7 @@
     </w:p>
     <w:p>
       <w:pPr>
-        <w:pStyle w:val="ListParagraph"/>
+        <w:pStyle w:val="Prrafodelista"/>
         <w:numPr>
           <w:ilvl w:val="2"/>
           <w:numId w:val="3"/>
@@ -2551,7 +2675,7 @@
     </w:p>
     <w:p>
       <w:pPr>
-        <w:pStyle w:val="ListParagraph"/>
+        <w:pStyle w:val="Prrafodelista"/>
         <w:numPr>
           <w:ilvl w:val="2"/>
           <w:numId w:val="3"/>
@@ -2574,7 +2698,7 @@
     </w:p>
     <w:p>
       <w:pPr>
-        <w:pStyle w:val="ListParagraph"/>
+        <w:pStyle w:val="Prrafodelista"/>
         <w:numPr>
           <w:ilvl w:val="2"/>
           <w:numId w:val="3"/>
@@ -2597,7 +2721,7 @@
     </w:p>
     <w:p>
       <w:pPr>
-        <w:pStyle w:val="ListParagraph"/>
+        <w:pStyle w:val="Prrafodelista"/>
         <w:numPr>
           <w:ilvl w:val="2"/>
           <w:numId w:val="3"/>
@@ -2619,7 +2743,7 @@
     </w:p>
     <w:p>
       <w:pPr>
-        <w:pStyle w:val="ListParagraph"/>
+        <w:pStyle w:val="Prrafodelista"/>
         <w:numPr>
           <w:ilvl w:val="3"/>
           <w:numId w:val="3"/>
@@ -2642,7 +2766,7 @@
     </w:p>
     <w:p>
       <w:pPr>
-        <w:pStyle w:val="ListParagraph"/>
+        <w:pStyle w:val="Prrafodelista"/>
         <w:numPr>
           <w:ilvl w:val="3"/>
           <w:numId w:val="3"/>
@@ -2665,7 +2789,7 @@
     </w:p>
     <w:p>
       <w:pPr>
-        <w:pStyle w:val="ListParagraph"/>
+        <w:pStyle w:val="Prrafodelista"/>
         <w:numPr>
           <w:ilvl w:val="2"/>
           <w:numId w:val="3"/>
@@ -2687,7 +2811,7 @@
     </w:p>
     <w:p>
       <w:pPr>
-        <w:pStyle w:val="ListParagraph"/>
+        <w:pStyle w:val="Prrafodelista"/>
         <w:numPr>
           <w:ilvl w:val="3"/>
           <w:numId w:val="3"/>
@@ -2710,7 +2834,7 @@
     </w:p>
     <w:p>
       <w:pPr>
-        <w:pStyle w:val="ListParagraph"/>
+        <w:pStyle w:val="Prrafodelista"/>
         <w:numPr>
           <w:ilvl w:val="3"/>
           <w:numId w:val="3"/>
@@ -2733,7 +2857,7 @@
     </w:p>
     <w:p>
       <w:pPr>
-        <w:pStyle w:val="ListParagraph"/>
+        <w:pStyle w:val="Prrafodelista"/>
         <w:numPr>
           <w:ilvl w:val="2"/>
           <w:numId w:val="3"/>
@@ -2756,7 +2880,7 @@
     </w:p>
     <w:p>
       <w:pPr>
-        <w:pStyle w:val="ListParagraph"/>
+        <w:pStyle w:val="Prrafodelista"/>
         <w:numPr>
           <w:ilvl w:val="2"/>
           <w:numId w:val="3"/>
@@ -2779,18 +2903,7 @@
     </w:p>
     <w:p>
       <w:pPr>
-        <w:pStyle w:val="ListParagraph"/>
-        <w:ind w:left="2160"/>
-        <w:jc w:val="both"/>
-        <w:rPr>
-          <w:rFonts w:ascii="Times New Roman" w:hAnsi="Times New Roman" w:cs="Times New Roman"/>
-          <w:lang w:val="es-CO"/>
-        </w:rPr>
-      </w:pPr>
-    </w:p>
-    <w:p>
-      <w:pPr>
-        <w:pStyle w:val="ListParagraph"/>
+        <w:pStyle w:val="Prrafodelista"/>
         <w:numPr>
           <w:ilvl w:val="1"/>
           <w:numId w:val="1"/>
@@ -2811,7 +2924,7 @@
     </w:p>
     <w:p>
       <w:pPr>
-        <w:pStyle w:val="ListParagraph"/>
+        <w:pStyle w:val="Prrafodelista"/>
         <w:ind w:left="1080"/>
         <w:jc w:val="both"/>
         <w:rPr>
@@ -2829,7 +2942,7 @@
     </w:p>
     <w:p>
       <w:pPr>
-        <w:pStyle w:val="ListParagraph"/>
+        <w:pStyle w:val="Prrafodelista"/>
         <w:numPr>
           <w:ilvl w:val="1"/>
           <w:numId w:val="3"/>
@@ -2850,7 +2963,7 @@
     </w:p>
     <w:p>
       <w:pPr>
-        <w:pStyle w:val="ListParagraph"/>
+        <w:pStyle w:val="Prrafodelista"/>
         <w:numPr>
           <w:ilvl w:val="2"/>
           <w:numId w:val="3"/>
@@ -2873,7 +2986,7 @@
     </w:p>
     <w:p>
       <w:pPr>
-        <w:pStyle w:val="ListParagraph"/>
+        <w:pStyle w:val="Prrafodelista"/>
         <w:numPr>
           <w:ilvl w:val="2"/>
           <w:numId w:val="3"/>
@@ -2896,7 +3009,7 @@
     </w:p>
     <w:p>
       <w:pPr>
-        <w:pStyle w:val="ListParagraph"/>
+        <w:pStyle w:val="Prrafodelista"/>
         <w:numPr>
           <w:ilvl w:val="2"/>
           <w:numId w:val="3"/>
@@ -2918,7 +3031,7 @@
     </w:p>
     <w:p>
       <w:pPr>
-        <w:pStyle w:val="ListParagraph"/>
+        <w:pStyle w:val="Prrafodelista"/>
         <w:numPr>
           <w:ilvl w:val="3"/>
           <w:numId w:val="3"/>
@@ -2936,13 +3049,36 @@
           <w:lang w:val="es-CO"/>
           <w14:ligatures w14:val="none"/>
         </w:rPr>
+        <w:t>Se libera la memoria del objeto reserva (delete y nullptr).</w:t>
+      </w:r>
+    </w:p>
+    <w:p>
+      <w:pPr>
+        <w:pStyle w:val="Prrafodelista"/>
+        <w:numPr>
+          <w:ilvl w:val="3"/>
+          <w:numId w:val="3"/>
+        </w:numPr>
+        <w:jc w:val="both"/>
+        <w:rPr>
+          <w:rFonts w:ascii="Times New Roman" w:hAnsi="Times New Roman" w:cs="Times New Roman"/>
+          <w:lang w:val="es-CO"/>
+        </w:rPr>
+      </w:pPr>
+      <w:r>
+        <w:rPr>
+          <w:rFonts w:ascii="Times New Roman" w:eastAsia="Times New Roman" w:hAnsi="Times New Roman" w:cs="Times New Roman"/>
+          <w:kern w:val="0"/>
+          <w:lang w:val="es-CO"/>
+          <w14:ligatures w14:val="none"/>
+        </w:rPr>
         <w:lastRenderedPageBreak/>
-        <w:t>Se libera la memoria del objeto reserva (delete y nullptr).</w:t>
-      </w:r>
-    </w:p>
-    <w:p>
-      <w:pPr>
-        <w:pStyle w:val="ListParagraph"/>
+        <w:t>Se compacta el arreglo manualmente, desplazando las reservas restantes una posición a la izquierda.</w:t>
+      </w:r>
+    </w:p>
+    <w:p>
+      <w:pPr>
+        <w:pStyle w:val="Prrafodelista"/>
         <w:numPr>
           <w:ilvl w:val="3"/>
           <w:numId w:val="3"/>
@@ -2960,12 +3096,12 @@
           <w:lang w:val="es-CO"/>
           <w14:ligatures w14:val="none"/>
         </w:rPr>
-        <w:t>Se compacta el arreglo manualmente, desplazando las reservas restantes una posición a la izquierda.</w:t>
-      </w:r>
-    </w:p>
-    <w:p>
-      <w:pPr>
-        <w:pStyle w:val="ListParagraph"/>
+        <w:t>Se actualiza el total de reservas.</w:t>
+      </w:r>
+    </w:p>
+    <w:p>
+      <w:pPr>
+        <w:pStyle w:val="Prrafodelista"/>
         <w:numPr>
           <w:ilvl w:val="3"/>
           <w:numId w:val="3"/>
@@ -2983,46 +3119,12 @@
           <w:lang w:val="es-CO"/>
           <w14:ligatures w14:val="none"/>
         </w:rPr>
-        <w:t>Se actualiza el total de reservas.</w:t>
-      </w:r>
-    </w:p>
-    <w:p>
-      <w:pPr>
-        <w:pStyle w:val="ListParagraph"/>
-        <w:numPr>
-          <w:ilvl w:val="3"/>
-          <w:numId w:val="3"/>
-        </w:numPr>
-        <w:jc w:val="both"/>
-        <w:rPr>
-          <w:rFonts w:ascii="Times New Roman" w:hAnsi="Times New Roman" w:cs="Times New Roman"/>
-          <w:lang w:val="es-CO"/>
-        </w:rPr>
-      </w:pPr>
-      <w:r>
-        <w:rPr>
-          <w:rFonts w:ascii="Times New Roman" w:eastAsia="Times New Roman" w:hAnsi="Times New Roman" w:cs="Times New Roman"/>
-          <w:kern w:val="0"/>
-          <w:lang w:val="es-CO"/>
-          <w14:ligatures w14:val="none"/>
-        </w:rPr>
         <w:t>En la clase Huesped, se actualiza también su arreglo de reservas asociadas.</w:t>
       </w:r>
     </w:p>
     <w:p>
       <w:pPr>
-        <w:pStyle w:val="ListParagraph"/>
-        <w:ind w:left="2880"/>
-        <w:jc w:val="both"/>
-        <w:rPr>
-          <w:rFonts w:ascii="Times New Roman" w:hAnsi="Times New Roman" w:cs="Times New Roman"/>
-          <w:lang w:val="es-CO"/>
-        </w:rPr>
-      </w:pPr>
-    </w:p>
-    <w:p>
-      <w:pPr>
-        <w:pStyle w:val="ListParagraph"/>
+        <w:pStyle w:val="Prrafodelista"/>
         <w:numPr>
           <w:ilvl w:val="1"/>
           <w:numId w:val="1"/>
@@ -3043,7 +3145,7 @@
     </w:p>
     <w:p>
       <w:pPr>
-        <w:pStyle w:val="ListParagraph"/>
+        <w:pStyle w:val="Prrafodelista"/>
         <w:ind w:left="1080"/>
         <w:jc w:val="both"/>
         <w:rPr>
@@ -3061,7 +3163,7 @@
     </w:p>
     <w:p>
       <w:pPr>
-        <w:pStyle w:val="ListParagraph"/>
+        <w:pStyle w:val="Prrafodelista"/>
         <w:numPr>
           <w:ilvl w:val="1"/>
           <w:numId w:val="3"/>
@@ -3082,7 +3184,7 @@
     </w:p>
     <w:p>
       <w:pPr>
-        <w:pStyle w:val="ListParagraph"/>
+        <w:pStyle w:val="Prrafodelista"/>
         <w:numPr>
           <w:ilvl w:val="2"/>
           <w:numId w:val="3"/>
@@ -3105,7 +3207,7 @@
     </w:p>
     <w:p>
       <w:pPr>
-        <w:pStyle w:val="ListParagraph"/>
+        <w:pStyle w:val="Prrafodelista"/>
         <w:numPr>
           <w:ilvl w:val="2"/>
           <w:numId w:val="3"/>
@@ -3128,7 +3230,7 @@
     </w:p>
     <w:p>
       <w:pPr>
-        <w:pStyle w:val="ListParagraph"/>
+        <w:pStyle w:val="Prrafodelista"/>
         <w:numPr>
           <w:ilvl w:val="2"/>
           <w:numId w:val="3"/>
@@ -3151,379 +3253,7 @@
     </w:p>
     <w:p>
       <w:pPr>
-        <w:pStyle w:val="ListParagraph"/>
-        <w:numPr>
-          <w:ilvl w:val="0"/>
-          <w:numId w:val="16"/>
-        </w:numPr>
-        <w:jc w:val="both"/>
-        <w:rPr>
-          <w:rFonts w:ascii="Times New Roman" w:hAnsi="Times New Roman" w:cs="Times New Roman"/>
-          <w:lang w:val="es-CO"/>
-        </w:rPr>
-      </w:pPr>
-      <w:r>
-        <w:rPr>
-          <w:rFonts w:ascii="Times New Roman" w:hAnsi="Times New Roman" w:cs="Times New Roman"/>
-          <w:lang w:val="es-CO"/>
-        </w:rPr>
-        <w:t xml:space="preserve">actualizarHistorico() </w:t>
-      </w:r>
-    </w:p>
-    <w:p>
-      <w:pPr>
-        <w:pStyle w:val="ListParagraph"/>
-        <w:ind w:left="1080"/>
-        <w:jc w:val="both"/>
-        <w:rPr>
-          <w:rFonts w:ascii="Times New Roman" w:hAnsi="Times New Roman" w:cs="Times New Roman"/>
-          <w:lang w:val="es-CO"/>
-        </w:rPr>
-      </w:pPr>
-      <w:r>
-        <w:rPr>
-          <w:rFonts w:ascii="Times New Roman" w:hAnsi="Times New Roman" w:cs="Times New Roman"/>
-          <w:lang w:val="es-CO"/>
-        </w:rPr>
-        <w:t>Mueve las reservas activas cuya fecha de entrada es anterior o igual a una fecha de corte al archivo histórico, actualizando también el estado de los huéspedes y liberando memoria innecesaria.</w:t>
-      </w:r>
-    </w:p>
-    <w:p>
-      <w:pPr>
-        <w:pStyle w:val="ListParagraph"/>
-        <w:numPr>
-          <w:ilvl w:val="1"/>
-          <w:numId w:val="3"/>
-        </w:numPr>
-        <w:jc w:val="both"/>
-        <w:rPr>
-          <w:rFonts w:ascii="Times New Roman" w:hAnsi="Times New Roman" w:cs="Times New Roman"/>
-        </w:rPr>
-      </w:pPr>
-      <w:r>
-        <w:rPr>
-          <w:rFonts w:ascii="Times New Roman" w:hAnsi="Times New Roman" w:cs="Times New Roman"/>
-        </w:rPr>
-        <w:t>Lógica:</w:t>
-      </w:r>
-    </w:p>
-    <w:p>
-      <w:pPr>
-        <w:pStyle w:val="ListParagraph"/>
-        <w:numPr>
-          <w:ilvl w:val="2"/>
-          <w:numId w:val="3"/>
-        </w:numPr>
-        <w:jc w:val="both"/>
-        <w:rPr>
-          <w:rFonts w:ascii="Times New Roman" w:hAnsi="Times New Roman" w:cs="Times New Roman"/>
-          <w:lang w:val="es-CO"/>
-        </w:rPr>
-      </w:pPr>
-      <w:r>
-        <w:rPr>
-          <w:rFonts w:ascii="Times New Roman" w:hAnsi="Times New Roman" w:cs="Times New Roman"/>
-          <w:lang w:val="es-CO"/>
-        </w:rPr>
-        <w:t>Se crea un arreglo dinámico temporal reservasHistorico para almacenar las reservas que deben pasar al archivo histórico.</w:t>
-      </w:r>
-    </w:p>
-    <w:p>
-      <w:pPr>
-        <w:pStyle w:val="ListParagraph"/>
-        <w:numPr>
-          <w:ilvl w:val="2"/>
-          <w:numId w:val="3"/>
-        </w:numPr>
-        <w:jc w:val="both"/>
-        <w:rPr>
-          <w:rFonts w:ascii="Times New Roman" w:hAnsi="Times New Roman" w:cs="Times New Roman"/>
-          <w:lang w:val="es-CO"/>
-        </w:rPr>
-      </w:pPr>
-      <w:r>
-        <w:rPr>
-          <w:rFonts w:ascii="Times New Roman" w:hAnsi="Times New Roman" w:cs="Times New Roman"/>
-          <w:lang w:val="es-CO"/>
-        </w:rPr>
-        <w:t>Se recorre el arreglo reservasActivas para identificar las reservas cuya fecha de entrada es menor o igual a fechaCorte.</w:t>
-      </w:r>
-    </w:p>
-    <w:p>
-      <w:pPr>
-        <w:pStyle w:val="ListParagraph"/>
-        <w:numPr>
-          <w:ilvl w:val="3"/>
-          <w:numId w:val="3"/>
-        </w:numPr>
-        <w:jc w:val="both"/>
-        <w:rPr>
-          <w:rFonts w:ascii="Times New Roman" w:hAnsi="Times New Roman" w:cs="Times New Roman"/>
-          <w:lang w:val="es-CO"/>
-        </w:rPr>
-      </w:pPr>
-      <w:r>
-        <w:rPr>
-          <w:rFonts w:ascii="Times New Roman" w:hAnsi="Times New Roman" w:cs="Times New Roman"/>
-          <w:lang w:val="es-CO"/>
-        </w:rPr>
-        <w:t>Si se cumple la condición:</w:t>
-      </w:r>
-    </w:p>
-    <w:p>
-      <w:pPr>
-        <w:pStyle w:val="ListParagraph"/>
-        <w:numPr>
-          <w:ilvl w:val="4"/>
-          <w:numId w:val="3"/>
-        </w:numPr>
-        <w:jc w:val="both"/>
-        <w:rPr>
-          <w:rFonts w:ascii="Times New Roman" w:hAnsi="Times New Roman" w:cs="Times New Roman"/>
-          <w:lang w:val="es-CO"/>
-        </w:rPr>
-      </w:pPr>
-      <w:r>
-        <w:rPr>
-          <w:rFonts w:ascii="Times New Roman" w:hAnsi="Times New Roman" w:cs="Times New Roman"/>
-          <w:lang w:val="es-CO"/>
-        </w:rPr>
-        <w:t>La reserva se guarda en reservasHistorico.</w:t>
-      </w:r>
-    </w:p>
-    <w:p>
-      <w:pPr>
-        <w:pStyle w:val="ListParagraph"/>
-        <w:numPr>
-          <w:ilvl w:val="4"/>
-          <w:numId w:val="3"/>
-        </w:numPr>
-        <w:jc w:val="both"/>
-        <w:rPr>
-          <w:rFonts w:ascii="Times New Roman" w:hAnsi="Times New Roman" w:cs="Times New Roman"/>
-          <w:lang w:val="es-CO"/>
-        </w:rPr>
-      </w:pPr>
-      <w:r>
-        <w:rPr>
-          <w:rFonts w:ascii="Times New Roman" w:hAnsi="Times New Roman" w:cs="Times New Roman"/>
-          <w:lang w:val="es-CO"/>
-        </w:rPr>
-        <w:t>Se obtiene la cédula del huésped y el código de la reserva.</w:t>
-      </w:r>
-    </w:p>
-    <w:p>
-      <w:pPr>
-        <w:pStyle w:val="ListParagraph"/>
-        <w:numPr>
-          <w:ilvl w:val="4"/>
-          <w:numId w:val="3"/>
-        </w:numPr>
-        <w:jc w:val="both"/>
-        <w:rPr>
-          <w:rFonts w:ascii="Times New Roman" w:hAnsi="Times New Roman" w:cs="Times New Roman"/>
-          <w:lang w:val="es-CO"/>
-        </w:rPr>
-      </w:pPr>
-      <w:r>
-        <w:rPr>
-          <w:rFonts w:ascii="Times New Roman" w:hAnsi="Times New Roman" w:cs="Times New Roman"/>
-          <w:lang w:val="es-CO"/>
-        </w:rPr>
-        <w:t>Se busca al huésped correspondiente en el arreglo huespedes y se elimina esa reserva de su historial activo mediante eliminarReservaHistorico.</w:t>
-      </w:r>
-    </w:p>
-    <w:p>
-      <w:pPr>
-        <w:pStyle w:val="ListParagraph"/>
-        <w:numPr>
-          <w:ilvl w:val="4"/>
-          <w:numId w:val="3"/>
-        </w:numPr>
-        <w:jc w:val="both"/>
-        <w:rPr>
-          <w:rFonts w:ascii="Times New Roman" w:hAnsi="Times New Roman" w:cs="Times New Roman"/>
-          <w:lang w:val="es-CO"/>
-        </w:rPr>
-      </w:pPr>
-      <w:r>
-        <w:rPr>
-          <w:rFonts w:ascii="Times New Roman" w:hAnsi="Times New Roman" w:cs="Times New Roman"/>
-          <w:lang w:val="es-CO"/>
-        </w:rPr>
-        <w:t>La posición en reservasActivas se marca como nullptr para indicar que ya no está activa.</w:t>
-      </w:r>
-    </w:p>
-    <w:p>
-      <w:pPr>
-        <w:pStyle w:val="ListParagraph"/>
-        <w:numPr>
-          <w:ilvl w:val="2"/>
-          <w:numId w:val="3"/>
-        </w:numPr>
-        <w:jc w:val="both"/>
-        <w:rPr>
-          <w:rFonts w:ascii="Times New Roman" w:hAnsi="Times New Roman" w:cs="Times New Roman"/>
-          <w:lang w:val="es-CO"/>
-        </w:rPr>
-      </w:pPr>
-      <w:r>
-        <w:rPr>
-          <w:rFonts w:ascii="Times New Roman" w:hAnsi="Times New Roman" w:cs="Times New Roman"/>
-          <w:lang w:val="es-CO"/>
-        </w:rPr>
-        <w:t>Luego, se abre el archivo historico.txt en modo adjuntar (ios::app):</w:t>
-      </w:r>
-    </w:p>
-    <w:p>
-      <w:pPr>
-        <w:pStyle w:val="ListParagraph"/>
-        <w:numPr>
-          <w:ilvl w:val="3"/>
-          <w:numId w:val="3"/>
-        </w:numPr>
-        <w:jc w:val="both"/>
-        <w:rPr>
-          <w:rFonts w:ascii="Times New Roman" w:hAnsi="Times New Roman" w:cs="Times New Roman"/>
-          <w:lang w:val="es-CO"/>
-        </w:rPr>
-      </w:pPr>
-      <w:r>
-        <w:rPr>
-          <w:rFonts w:ascii="Times New Roman" w:hAnsi="Times New Roman" w:cs="Times New Roman"/>
-          <w:lang w:val="es-CO"/>
-        </w:rPr>
-        <w:t>Si no se puede abrir, se eliminan las reservas temporalmente almacenadas y se libera la memoria usada.</w:t>
-      </w:r>
-    </w:p>
-    <w:p>
-      <w:pPr>
-        <w:pStyle w:val="ListParagraph"/>
-        <w:numPr>
-          <w:ilvl w:val="3"/>
-          <w:numId w:val="3"/>
-        </w:numPr>
-        <w:jc w:val="both"/>
-        <w:rPr>
-          <w:rFonts w:ascii="Times New Roman" w:hAnsi="Times New Roman" w:cs="Times New Roman"/>
-          <w:lang w:val="es-CO"/>
-        </w:rPr>
-      </w:pPr>
-      <w:r>
-        <w:rPr>
-          <w:rFonts w:ascii="Times New Roman" w:hAnsi="Times New Roman" w:cs="Times New Roman"/>
-        </w:rPr>
-        <w:t>Si se abre correctamente:</w:t>
-      </w:r>
-    </w:p>
-    <w:p>
-      <w:pPr>
-        <w:pStyle w:val="ListParagraph"/>
-        <w:numPr>
-          <w:ilvl w:val="4"/>
-          <w:numId w:val="3"/>
-        </w:numPr>
-        <w:jc w:val="both"/>
-        <w:rPr>
-          <w:rFonts w:ascii="Times New Roman" w:hAnsi="Times New Roman" w:cs="Times New Roman"/>
-          <w:lang w:val="es-CO"/>
-        </w:rPr>
-      </w:pPr>
-      <w:r>
-        <w:rPr>
-          <w:rFonts w:ascii="Times New Roman" w:hAnsi="Times New Roman" w:cs="Times New Roman"/>
-          <w:lang w:val="es-CO"/>
-        </w:rPr>
-        <w:t>Se escriben en el archivo todas las reservas movidas, una por línea y separadas por punto y coma.</w:t>
-      </w:r>
-    </w:p>
-    <w:p>
-      <w:pPr>
-        <w:pStyle w:val="ListParagraph"/>
-        <w:numPr>
-          <w:ilvl w:val="4"/>
-          <w:numId w:val="3"/>
-        </w:numPr>
-        <w:jc w:val="both"/>
-        <w:rPr>
-          <w:rFonts w:ascii="Times New Roman" w:hAnsi="Times New Roman" w:cs="Times New Roman"/>
-          <w:lang w:val="es-CO"/>
-        </w:rPr>
-      </w:pPr>
-      <w:r>
-        <w:rPr>
-          <w:rFonts w:ascii="Times New Roman" w:hAnsi="Times New Roman" w:cs="Times New Roman"/>
-        </w:rPr>
-        <w:t>Se elimina cada objeto reserva del histórico para liberar memoria.</w:t>
-      </w:r>
-    </w:p>
-    <w:p>
-      <w:pPr>
-        <w:pStyle w:val="ListParagraph"/>
-        <w:numPr>
-          <w:ilvl w:val="2"/>
-          <w:numId w:val="3"/>
-        </w:numPr>
-        <w:jc w:val="both"/>
-        <w:rPr>
-          <w:rFonts w:ascii="Times New Roman" w:hAnsi="Times New Roman" w:cs="Times New Roman"/>
-          <w:lang w:val="es-CO"/>
-        </w:rPr>
-      </w:pPr>
-      <w:r>
-        <w:rPr>
-          <w:rFonts w:ascii="Times New Roman" w:hAnsi="Times New Roman" w:cs="Times New Roman"/>
-          <w:lang w:val="es-CO"/>
-        </w:rPr>
-        <w:lastRenderedPageBreak/>
-        <w:t>Después de mover las reservas, se compacta el arreglo reservasActivas para eliminar los nullptr, reacomodando las reservas aún activas al principio del arreglo.</w:t>
-      </w:r>
-    </w:p>
-    <w:p>
-      <w:pPr>
-        <w:pStyle w:val="ListParagraph"/>
-        <w:numPr>
-          <w:ilvl w:val="2"/>
-          <w:numId w:val="3"/>
-        </w:numPr>
-        <w:jc w:val="both"/>
-        <w:rPr>
-          <w:rFonts w:ascii="Times New Roman" w:hAnsi="Times New Roman" w:cs="Times New Roman"/>
-          <w:lang w:val="es-CO"/>
-        </w:rPr>
-      </w:pPr>
-      <w:r>
-        <w:rPr>
-          <w:rFonts w:ascii="Times New Roman" w:hAnsi="Times New Roman" w:cs="Times New Roman"/>
-          <w:lang w:val="es-CO"/>
-        </w:rPr>
-        <w:t>Se actualiza el valor de totalReservas con la nueva cantidad de reservas activas.</w:t>
-      </w:r>
-    </w:p>
-    <w:p>
-      <w:pPr>
-        <w:pStyle w:val="ListParagraph"/>
-        <w:numPr>
-          <w:ilvl w:val="2"/>
-          <w:numId w:val="3"/>
-        </w:numPr>
-        <w:jc w:val="both"/>
-        <w:rPr>
-          <w:rFonts w:ascii="Times New Roman" w:hAnsi="Times New Roman" w:cs="Times New Roman"/>
-          <w:lang w:val="es-CO"/>
-        </w:rPr>
-      </w:pPr>
-      <w:r>
-        <w:rPr>
-          <w:rFonts w:ascii="Times New Roman" w:hAnsi="Times New Roman" w:cs="Times New Roman"/>
-          <w:lang w:val="es-CO"/>
-        </w:rPr>
-        <w:t>Finalmente, se guardan los datos actualizados de reservasActivas y huespedes en sus respectivos archivos (ReservasActivas.txt y huespedes.txt) usando funciones auxiliares.</w:t>
-      </w:r>
-    </w:p>
-    <w:p>
-      <w:pPr>
-        <w:pStyle w:val="ListParagraph"/>
+        <w:pStyle w:val="Prrafodelista"/>
         <w:ind w:left="2160"/>
         <w:jc w:val="both"/>
         <w:rPr>
@@ -3534,7 +3264,7 @@
     </w:p>
     <w:p>
       <w:pPr>
-        <w:pStyle w:val="ListParagraph"/>
+        <w:pStyle w:val="Prrafodelista"/>
         <w:numPr>
           <w:ilvl w:val="0"/>
           <w:numId w:val="1"/>
@@ -3559,7 +3289,7 @@
     </w:p>
     <w:p>
       <w:pPr>
-        <w:pStyle w:val="ListParagraph"/>
+        <w:pStyle w:val="Prrafodelista"/>
         <w:jc w:val="both"/>
         <w:rPr>
           <w:rFonts w:ascii="Times New Roman" w:hAnsi="Times New Roman" w:cs="Times New Roman"/>
@@ -3576,17 +3306,17 @@
     </w:p>
     <w:p>
       <w:pPr>
-        <w:pStyle w:val="ListParagraph"/>
-        <w:jc w:val="both"/>
-        <w:rPr>
-          <w:rFonts w:ascii="Times New Roman" w:hAnsi="Times New Roman" w:cs="Times New Roman"/>
-          <w:lang w:val="es-CO"/>
-        </w:rPr>
-      </w:pPr>
-    </w:p>
-    <w:p>
-      <w:pPr>
-        <w:pStyle w:val="ListParagraph"/>
+        <w:pStyle w:val="Prrafodelista"/>
+        <w:jc w:val="both"/>
+        <w:rPr>
+          <w:rFonts w:ascii="Times New Roman" w:hAnsi="Times New Roman" w:cs="Times New Roman"/>
+          <w:lang w:val="es-CO"/>
+        </w:rPr>
+      </w:pPr>
+    </w:p>
+    <w:p>
+      <w:pPr>
+        <w:pStyle w:val="Prrafodelista"/>
         <w:numPr>
           <w:ilvl w:val="1"/>
           <w:numId w:val="1"/>
@@ -3607,7 +3337,7 @@
     </w:p>
     <w:p>
       <w:pPr>
-        <w:pStyle w:val="ListParagraph"/>
+        <w:pStyle w:val="Prrafodelista"/>
         <w:ind w:left="1080"/>
         <w:jc w:val="both"/>
         <w:rPr>
@@ -3625,7 +3355,7 @@
     </w:p>
     <w:p>
       <w:pPr>
-        <w:pStyle w:val="ListParagraph"/>
+        <w:pStyle w:val="Prrafodelista"/>
         <w:numPr>
           <w:ilvl w:val="0"/>
           <w:numId w:val="5"/>
@@ -3646,7 +3376,7 @@
     </w:p>
     <w:p>
       <w:pPr>
-        <w:pStyle w:val="ListParagraph"/>
+        <w:pStyle w:val="Prrafodelista"/>
         <w:numPr>
           <w:ilvl w:val="0"/>
           <w:numId w:val="5"/>
@@ -3667,7 +3397,7 @@
     </w:p>
     <w:p>
       <w:pPr>
-        <w:pStyle w:val="ListParagraph"/>
+        <w:pStyle w:val="Prrafodelista"/>
         <w:numPr>
           <w:ilvl w:val="0"/>
           <w:numId w:val="5"/>
@@ -3705,7 +3435,7 @@
     </w:p>
     <w:p>
       <w:pPr>
-        <w:pStyle w:val="ListParagraph"/>
+        <w:pStyle w:val="Prrafodelista"/>
         <w:numPr>
           <w:ilvl w:val="1"/>
           <w:numId w:val="1"/>
@@ -3733,7 +3463,7 @@
     </w:p>
     <w:p>
       <w:pPr>
-        <w:pStyle w:val="ListParagraph"/>
+        <w:pStyle w:val="Prrafodelista"/>
         <w:ind w:left="1080"/>
         <w:jc w:val="both"/>
         <w:rPr>
@@ -3753,7 +3483,15 @@
           <w:rFonts w:ascii="Times New Roman" w:hAnsi="Times New Roman" w:cs="Times New Roman"/>
           <w:lang w:val="es-CO"/>
         </w:rPr>
-        <w:t>, por medio de los métodos asociarAlojamientos(), asociarReservas(), enlazarAlojamiento() y asociarFechasReservadas(), los cuales se encuentran implementados en sus respectivas clases. Estas asociaciones permiten una navegación eficiente y directa entre objetos relacionados.</w:t>
+        <w:t xml:space="preserve">, por medio de los métodos asociarAlojamientos(), asociarReservas(), enlazarAlojamiento() y asociarFechasReservadas(), los cuales se encuentran implementados en sus respectivas clases. Estas asociaciones permiten una navegación eficiente y directa entre objetos </w:t>
+      </w:r>
+      <w:r>
+        <w:rPr>
+          <w:rFonts w:ascii="Times New Roman" w:hAnsi="Times New Roman" w:cs="Times New Roman"/>
+          <w:lang w:val="es-CO"/>
+        </w:rPr>
+        <w:lastRenderedPageBreak/>
+        <w:t>relacionados.</w:t>
       </w:r>
       <w:r>
         <w:rPr>
@@ -3765,7 +3503,7 @@
     </w:p>
     <w:p>
       <w:pPr>
-        <w:pStyle w:val="ListParagraph"/>
+        <w:pStyle w:val="Prrafodelista"/>
         <w:numPr>
           <w:ilvl w:val="1"/>
           <w:numId w:val="1"/>
@@ -3800,7 +3538,7 @@
     </w:p>
     <w:p>
       <w:pPr>
-        <w:pStyle w:val="ListParagraph"/>
+        <w:pStyle w:val="Prrafodelista"/>
         <w:ind w:left="1080"/>
         <w:jc w:val="both"/>
         <w:rPr>
@@ -3822,7 +3560,7 @@
     </w:p>
     <w:p>
       <w:pPr>
-        <w:pStyle w:val="ListParagraph"/>
+        <w:pStyle w:val="Prrafodelista"/>
         <w:numPr>
           <w:ilvl w:val="1"/>
           <w:numId w:val="3"/>
@@ -3845,7 +3583,7 @@
     </w:p>
     <w:p>
       <w:pPr>
-        <w:pStyle w:val="ListParagraph"/>
+        <w:pStyle w:val="Prrafodelista"/>
         <w:numPr>
           <w:ilvl w:val="2"/>
           <w:numId w:val="3"/>
@@ -3863,13 +3601,12 @@
           <w:lang w:val="es-CO"/>
           <w14:ligatures w14:val="none"/>
         </w:rPr>
-        <w:lastRenderedPageBreak/>
         <w:t>Recorre el arreglo dinámico.</w:t>
       </w:r>
     </w:p>
     <w:p>
       <w:pPr>
-        <w:pStyle w:val="ListParagraph"/>
+        <w:pStyle w:val="Prrafodelista"/>
         <w:numPr>
           <w:ilvl w:val="2"/>
           <w:numId w:val="3"/>
@@ -3891,7 +3628,7 @@
     </w:p>
     <w:p>
       <w:pPr>
-        <w:pStyle w:val="ListParagraph"/>
+        <w:pStyle w:val="Prrafodelista"/>
         <w:numPr>
           <w:ilvl w:val="2"/>
           <w:numId w:val="3"/>
@@ -3914,7 +3651,7 @@
     </w:p>
     <w:p>
       <w:pPr>
-        <w:pStyle w:val="ListParagraph"/>
+        <w:pStyle w:val="Prrafodelista"/>
         <w:numPr>
           <w:ilvl w:val="2"/>
           <w:numId w:val="3"/>
@@ -3954,7 +3691,7 @@
     </w:p>
     <w:p>
       <w:pPr>
-        <w:pStyle w:val="ListParagraph"/>
+        <w:pStyle w:val="Prrafodelista"/>
         <w:numPr>
           <w:ilvl w:val="1"/>
           <w:numId w:val="3"/>
@@ -3992,7 +3729,7 @@
     </w:p>
     <w:p>
       <w:pPr>
-        <w:pStyle w:val="ListParagraph"/>
+        <w:pStyle w:val="Prrafodelista"/>
         <w:numPr>
           <w:ilvl w:val="1"/>
           <w:numId w:val="1"/>
@@ -4020,7 +3757,7 @@
     </w:p>
     <w:p>
       <w:pPr>
-        <w:pStyle w:val="ListParagraph"/>
+        <w:pStyle w:val="Prrafodelista"/>
         <w:ind w:left="1080"/>
         <w:jc w:val="both"/>
         <w:rPr>
@@ -4038,7 +3775,7 @@
     </w:p>
     <w:p>
       <w:pPr>
-        <w:pStyle w:val="ListParagraph"/>
+        <w:pStyle w:val="Prrafodelista"/>
         <w:numPr>
           <w:ilvl w:val="1"/>
           <w:numId w:val="3"/>
@@ -4059,7 +3796,7 @@
     </w:p>
     <w:p>
       <w:pPr>
-        <w:pStyle w:val="ListParagraph"/>
+        <w:pStyle w:val="Prrafodelista"/>
         <w:ind w:left="1440"/>
         <w:jc w:val="both"/>
         <w:rPr>
@@ -4084,7 +3821,7 @@
     </w:p>
     <w:p>
       <w:pPr>
-        <w:pStyle w:val="ListParagraph"/>
+        <w:pStyle w:val="Prrafodelista"/>
         <w:numPr>
           <w:ilvl w:val="2"/>
           <w:numId w:val="3"/>
@@ -4105,7 +3842,7 @@
     </w:p>
     <w:p>
       <w:pPr>
-        <w:pStyle w:val="ListParagraph"/>
+        <w:pStyle w:val="Prrafodelista"/>
         <w:numPr>
           <w:ilvl w:val="3"/>
           <w:numId w:val="3"/>
@@ -4128,7 +3865,7 @@
     </w:p>
     <w:p>
       <w:pPr>
-        <w:pStyle w:val="ListParagraph"/>
+        <w:pStyle w:val="Prrafodelista"/>
         <w:numPr>
           <w:ilvl w:val="3"/>
           <w:numId w:val="3"/>
@@ -4151,7 +3888,7 @@
     </w:p>
     <w:p>
       <w:pPr>
-        <w:pStyle w:val="ListParagraph"/>
+        <w:pStyle w:val="Prrafodelista"/>
         <w:numPr>
           <w:ilvl w:val="3"/>
           <w:numId w:val="3"/>
@@ -4174,7 +3911,7 @@
     </w:p>
     <w:p>
       <w:pPr>
-        <w:pStyle w:val="ListParagraph"/>
+        <w:pStyle w:val="Prrafodelista"/>
         <w:numPr>
           <w:ilvl w:val="3"/>
           <w:numId w:val="3"/>
@@ -4197,7 +3934,7 @@
     </w:p>
     <w:p>
       <w:pPr>
-        <w:pStyle w:val="ListParagraph"/>
+        <w:pStyle w:val="Prrafodelista"/>
         <w:numPr>
           <w:ilvl w:val="2"/>
           <w:numId w:val="3"/>
@@ -4220,7 +3957,7 @@
     </w:p>
     <w:p>
       <w:pPr>
-        <w:pStyle w:val="ListParagraph"/>
+        <w:pStyle w:val="Prrafodelista"/>
         <w:numPr>
           <w:ilvl w:val="3"/>
           <w:numId w:val="3"/>
@@ -4243,7 +3980,7 @@
     </w:p>
     <w:p>
       <w:pPr>
-        <w:pStyle w:val="ListParagraph"/>
+        <w:pStyle w:val="Prrafodelista"/>
         <w:numPr>
           <w:ilvl w:val="3"/>
           <w:numId w:val="3"/>
@@ -4266,7 +4003,7 @@
     </w:p>
     <w:p>
       <w:pPr>
-        <w:pStyle w:val="ListParagraph"/>
+        <w:pStyle w:val="Prrafodelista"/>
         <w:numPr>
           <w:ilvl w:val="3"/>
           <w:numId w:val="3"/>
@@ -4284,12 +4021,13 @@
           <w:lang w:val="es-CO"/>
           <w14:ligatures w14:val="none"/>
         </w:rPr>
+        <w:lastRenderedPageBreak/>
         <w:t>Si es válido, se crea un nuevo objeto Reservas.</w:t>
       </w:r>
     </w:p>
     <w:p>
       <w:pPr>
-        <w:pStyle w:val="ListParagraph"/>
+        <w:pStyle w:val="Prrafodelista"/>
         <w:numPr>
           <w:ilvl w:val="3"/>
           <w:numId w:val="3"/>
@@ -4312,7 +4050,7 @@
     </w:p>
     <w:p>
       <w:pPr>
-        <w:pStyle w:val="ListParagraph"/>
+        <w:pStyle w:val="Prrafodelista"/>
         <w:numPr>
           <w:ilvl w:val="3"/>
           <w:numId w:val="3"/>
@@ -4335,7 +4073,7 @@
     </w:p>
     <w:p>
       <w:pPr>
-        <w:pStyle w:val="ListParagraph"/>
+        <w:pStyle w:val="Prrafodelista"/>
         <w:ind w:left="2160"/>
         <w:jc w:val="both"/>
         <w:rPr>
@@ -4346,7 +4084,7 @@
     </w:p>
     <w:p>
       <w:pPr>
-        <w:pStyle w:val="ListParagraph"/>
+        <w:pStyle w:val="Prrafodelista"/>
         <w:numPr>
           <w:ilvl w:val="1"/>
           <w:numId w:val="3"/>
@@ -4367,7 +4105,7 @@
     </w:p>
     <w:p>
       <w:pPr>
-        <w:pStyle w:val="ListParagraph"/>
+        <w:pStyle w:val="Prrafodelista"/>
         <w:numPr>
           <w:ilvl w:val="2"/>
           <w:numId w:val="3"/>
@@ -4385,13 +4123,12 @@
           <w:lang w:val="es-CO"/>
           <w14:ligatures w14:val="none"/>
         </w:rPr>
-        <w:lastRenderedPageBreak/>
         <w:t>Se verifica que la reserva pertenezca al huésped o al anfitrión.</w:t>
       </w:r>
     </w:p>
     <w:p>
       <w:pPr>
-        <w:pStyle w:val="ListParagraph"/>
+        <w:pStyle w:val="Prrafodelista"/>
         <w:numPr>
           <w:ilvl w:val="2"/>
           <w:numId w:val="3"/>
@@ -4414,7 +4151,7 @@
     </w:p>
     <w:p>
       <w:pPr>
-        <w:pStyle w:val="ListParagraph"/>
+        <w:pStyle w:val="Prrafodelista"/>
         <w:numPr>
           <w:ilvl w:val="2"/>
           <w:numId w:val="3"/>
@@ -4437,7 +4174,7 @@
     </w:p>
     <w:p>
       <w:pPr>
-        <w:pStyle w:val="ListParagraph"/>
+        <w:pStyle w:val="Prrafodelista"/>
         <w:numPr>
           <w:ilvl w:val="2"/>
           <w:numId w:val="3"/>
@@ -4460,7 +4197,7 @@
     </w:p>
     <w:p>
       <w:pPr>
-        <w:pStyle w:val="ListParagraph"/>
+        <w:pStyle w:val="Prrafodelista"/>
         <w:ind w:left="2160"/>
         <w:jc w:val="both"/>
         <w:rPr>
@@ -4471,7 +4208,7 @@
     </w:p>
     <w:p>
       <w:pPr>
-        <w:pStyle w:val="ListParagraph"/>
+        <w:pStyle w:val="Prrafodelista"/>
         <w:numPr>
           <w:ilvl w:val="0"/>
           <w:numId w:val="1"/>
@@ -4496,7 +4233,7 @@
     </w:p>
     <w:p>
       <w:pPr>
-        <w:pStyle w:val="ListParagraph"/>
+        <w:pStyle w:val="Prrafodelista"/>
         <w:numPr>
           <w:ilvl w:val="1"/>
           <w:numId w:val="1"/>
@@ -4526,7 +4263,7 @@
     </w:p>
     <w:p>
       <w:pPr>
-        <w:pStyle w:val="ListParagraph"/>
+        <w:pStyle w:val="Prrafodelista"/>
         <w:ind w:left="1080"/>
         <w:jc w:val="both"/>
         <w:rPr>
@@ -4544,7 +4281,7 @@
     </w:p>
     <w:p>
       <w:pPr>
-        <w:pStyle w:val="ListParagraph"/>
+        <w:pStyle w:val="Prrafodelista"/>
         <w:numPr>
           <w:ilvl w:val="1"/>
           <w:numId w:val="1"/>
@@ -4565,7 +4302,7 @@
     </w:p>
     <w:p>
       <w:pPr>
-        <w:pStyle w:val="ListParagraph"/>
+        <w:pStyle w:val="Prrafodelista"/>
         <w:ind w:left="1080"/>
         <w:jc w:val="both"/>
         <w:rPr>
@@ -4583,7 +4320,7 @@
     </w:p>
     <w:p>
       <w:pPr>
-        <w:pStyle w:val="ListParagraph"/>
+        <w:pStyle w:val="Prrafodelista"/>
         <w:numPr>
           <w:ilvl w:val="1"/>
           <w:numId w:val="1"/>
@@ -4611,7 +4348,7 @@
     </w:p>
     <w:p>
       <w:pPr>
-        <w:pStyle w:val="ListParagraph"/>
+        <w:pStyle w:val="Prrafodelista"/>
         <w:ind w:left="1080"/>
         <w:jc w:val="both"/>
         <w:rPr>
@@ -4629,7 +4366,7 @@
     </w:p>
     <w:p>
       <w:pPr>
-        <w:pStyle w:val="ListParagraph"/>
+        <w:pStyle w:val="Prrafodelista"/>
         <w:ind w:left="1080"/>
         <w:jc w:val="both"/>
         <w:rPr>
@@ -4640,7 +4377,7 @@
     </w:p>
     <w:p>
       <w:pPr>
-        <w:pStyle w:val="ListParagraph"/>
+        <w:pStyle w:val="Prrafodelista"/>
         <w:numPr>
           <w:ilvl w:val="0"/>
           <w:numId w:val="1"/>
@@ -4665,7 +4402,7 @@
     </w:p>
     <w:p>
       <w:pPr>
-        <w:pStyle w:val="ListParagraph"/>
+        <w:pStyle w:val="Prrafodelista"/>
         <w:jc w:val="both"/>
         <w:rPr>
           <w:rFonts w:ascii="Times New Roman" w:hAnsi="Times New Roman" w:cs="Times New Roman"/>
@@ -4682,7 +4419,7 @@
     </w:p>
     <w:p>
       <w:pPr>
-        <w:pStyle w:val="ListParagraph"/>
+        <w:pStyle w:val="Prrafodelista"/>
         <w:numPr>
           <w:ilvl w:val="0"/>
           <w:numId w:val="3"/>
@@ -4703,24 +4440,32 @@
     </w:p>
     <w:p>
       <w:pPr>
-        <w:pStyle w:val="ListParagraph"/>
-        <w:jc w:val="both"/>
-        <w:rPr>
-          <w:rFonts w:ascii="Times New Roman" w:hAnsi="Times New Roman" w:cs="Times New Roman"/>
-          <w:lang w:val="es-CO"/>
-        </w:rPr>
-      </w:pPr>
-      <w:r>
-        <w:rPr>
-          <w:rFonts w:ascii="Times New Roman" w:hAnsi="Times New Roman" w:cs="Times New Roman"/>
-          <w:lang w:val="es-CO"/>
-        </w:rPr>
-        <w:t>Inicialmente, la relación entre las clases no estaba claramente definida. Sin embargo, a medida que se entendió mejor el dominio del problema, se establecieron relaciones de pertenencia y asociación sólidas entre las clases Huesped, Anfitrion, Alojamiento, Reservas y Fecha. Este modelo relacional permitió una codificación más coherente y facilitó la navegación entre objetos.</w:t>
-      </w:r>
-    </w:p>
-    <w:p>
-      <w:pPr>
-        <w:pStyle w:val="ListParagraph"/>
+        <w:pStyle w:val="Prrafodelista"/>
+        <w:jc w:val="both"/>
+        <w:rPr>
+          <w:rFonts w:ascii="Times New Roman" w:hAnsi="Times New Roman" w:cs="Times New Roman"/>
+          <w:lang w:val="es-CO"/>
+        </w:rPr>
+      </w:pPr>
+      <w:r>
+        <w:rPr>
+          <w:rFonts w:ascii="Times New Roman" w:hAnsi="Times New Roman" w:cs="Times New Roman"/>
+          <w:lang w:val="es-CO"/>
+        </w:rPr>
+        <w:t xml:space="preserve">Inicialmente, la relación entre las clases no estaba claramente definida. Sin embargo, a medida que se entendió mejor el dominio del problema, se establecieron relaciones de pertenencia y asociación sólidas entre las clases Huesped, Anfitrion, Alojamiento, Reservas </w:t>
+      </w:r>
+      <w:r>
+        <w:rPr>
+          <w:rFonts w:ascii="Times New Roman" w:hAnsi="Times New Roman" w:cs="Times New Roman"/>
+          <w:lang w:val="es-CO"/>
+        </w:rPr>
+        <w:lastRenderedPageBreak/>
+        <w:t>y Fecha. Este modelo relacional permitió una codificación más coherente y facilitó la navegación entre objetos.</w:t>
+      </w:r>
+    </w:p>
+    <w:p>
+      <w:pPr>
+        <w:pStyle w:val="Prrafodelista"/>
         <w:numPr>
           <w:ilvl w:val="0"/>
           <w:numId w:val="6"/>
@@ -4741,7 +4486,7 @@
     </w:p>
     <w:p>
       <w:pPr>
-        <w:pStyle w:val="ListParagraph"/>
+        <w:pStyle w:val="Prrafodelista"/>
         <w:jc w:val="both"/>
         <w:rPr>
           <w:rFonts w:ascii="Times New Roman" w:hAnsi="Times New Roman" w:cs="Times New Roman"/>
@@ -4758,7 +4503,7 @@
     </w:p>
     <w:p>
       <w:pPr>
-        <w:pStyle w:val="ListParagraph"/>
+        <w:pStyle w:val="Prrafodelista"/>
         <w:numPr>
           <w:ilvl w:val="0"/>
           <w:numId w:val="7"/>
@@ -4774,13 +4519,12 @@
           <w:rFonts w:ascii="Times New Roman" w:hAnsi="Times New Roman" w:cs="Times New Roman"/>
           <w:lang w:val="es-CO"/>
         </w:rPr>
-        <w:lastRenderedPageBreak/>
         <w:t>Implementación centrada en archivos de texto como única fuente de persistencia:</w:t>
       </w:r>
     </w:p>
     <w:p>
       <w:pPr>
-        <w:pStyle w:val="ListParagraph"/>
+        <w:pStyle w:val="Prrafodelista"/>
         <w:jc w:val="both"/>
         <w:rPr>
           <w:rFonts w:ascii="Times New Roman" w:hAnsi="Times New Roman" w:cs="Times New Roman"/>
@@ -4881,7 +4625,7 @@
     </w:p>
     <w:p>
       <w:pPr>
-        <w:pStyle w:val="ListParagraph"/>
+        <w:pStyle w:val="Prrafodelista"/>
         <w:numPr>
           <w:ilvl w:val="0"/>
           <w:numId w:val="7"/>
@@ -4902,7 +4646,7 @@
     </w:p>
     <w:p>
       <w:pPr>
-        <w:pStyle w:val="ListParagraph"/>
+        <w:pStyle w:val="Prrafodelista"/>
         <w:jc w:val="both"/>
         <w:rPr>
           <w:rFonts w:ascii="Times New Roman" w:hAnsi="Times New Roman" w:cs="Times New Roman"/>
@@ -4933,7 +4677,7 @@
     </w:p>
     <w:p>
       <w:pPr>
-        <w:pStyle w:val="ListParagraph"/>
+        <w:pStyle w:val="Prrafodelista"/>
         <w:numPr>
           <w:ilvl w:val="0"/>
           <w:numId w:val="7"/>
@@ -4954,7 +4698,7 @@
     </w:p>
     <w:p>
       <w:pPr>
-        <w:pStyle w:val="ListParagraph"/>
+        <w:pStyle w:val="Prrafodelista"/>
         <w:jc w:val="both"/>
         <w:rPr>
           <w:rFonts w:ascii="Times New Roman" w:hAnsi="Times New Roman" w:cs="Times New Roman"/>
@@ -4971,7 +4715,7 @@
     </w:p>
     <w:p>
       <w:pPr>
-        <w:pStyle w:val="ListParagraph"/>
+        <w:pStyle w:val="Prrafodelista"/>
         <w:numPr>
           <w:ilvl w:val="0"/>
           <w:numId w:val="7"/>
@@ -4992,7 +4736,7 @@
     </w:p>
     <w:p>
       <w:pPr>
-        <w:pStyle w:val="ListParagraph"/>
+        <w:pStyle w:val="Prrafodelista"/>
         <w:jc w:val="both"/>
         <w:rPr>
           <w:rFonts w:ascii="Times New Roman" w:hAnsi="Times New Roman" w:cs="Times New Roman"/>
@@ -5009,7 +4753,7 @@
     </w:p>
     <w:p>
       <w:pPr>
-        <w:pStyle w:val="ListParagraph"/>
+        <w:pStyle w:val="Prrafodelista"/>
         <w:numPr>
           <w:ilvl w:val="0"/>
           <w:numId w:val="7"/>
@@ -5030,7 +4774,7 @@
     </w:p>
     <w:p>
       <w:pPr>
-        <w:pStyle w:val="ListParagraph"/>
+        <w:pStyle w:val="Prrafodelista"/>
         <w:jc w:val="both"/>
         <w:rPr>
           <w:rFonts w:ascii="Times New Roman" w:hAnsi="Times New Roman" w:cs="Times New Roman"/>
@@ -5061,7 +4805,7 @@
     </w:p>
     <w:p>
       <w:pPr>
-        <w:pStyle w:val="ListParagraph"/>
+        <w:pStyle w:val="Prrafodelista"/>
         <w:jc w:val="both"/>
         <w:rPr>
           <w:rFonts w:ascii="Times New Roman" w:hAnsi="Times New Roman" w:cs="Times New Roman"/>
@@ -5073,7 +4817,7 @@
     </w:p>
     <w:p>
       <w:pPr>
-        <w:pStyle w:val="ListParagraph"/>
+        <w:pStyle w:val="Prrafodelista"/>
         <w:numPr>
           <w:ilvl w:val="0"/>
           <w:numId w:val="1"/>
@@ -5170,6 +4914,7 @@
           <w:rFonts w:ascii="Times New Roman" w:hAnsi="Times New Roman" w:cs="Times New Roman"/>
           <w:lang w:val="es-CO"/>
         </w:rPr>
+        <w:lastRenderedPageBreak/>
         <w:t>Eviten la duplicación de información entre archivos, utilizando referencias por código o documento.</w:t>
       </w:r>
     </w:p>
@@ -5208,7 +4953,7 @@
     </w:p>
     <w:p>
       <w:pPr>
-        <w:pStyle w:val="ListParagraph"/>
+        <w:pStyle w:val="Prrafodelista"/>
         <w:numPr>
           <w:ilvl w:val="0"/>
           <w:numId w:val="10"/>
@@ -5229,7 +4974,7 @@
     </w:p>
     <w:p>
       <w:pPr>
-        <w:pStyle w:val="ListParagraph"/>
+        <w:pStyle w:val="Prrafodelista"/>
         <w:numPr>
           <w:ilvl w:val="0"/>
           <w:numId w:val="9"/>
@@ -5245,13 +4990,12 @@
           <w:rFonts w:ascii="Times New Roman" w:hAnsi="Times New Roman" w:cs="Times New Roman"/>
           <w:lang w:val="es-CO"/>
         </w:rPr>
-        <w:lastRenderedPageBreak/>
         <w:t>Formato por línea:</w:t>
       </w:r>
     </w:p>
     <w:p>
       <w:pPr>
-        <w:pStyle w:val="ListParagraph"/>
+        <w:pStyle w:val="Prrafodelista"/>
         <w:ind w:left="1080"/>
         <w:jc w:val="both"/>
         <w:rPr>
@@ -5269,7 +5013,7 @@
     </w:p>
     <w:p>
       <w:pPr>
-        <w:pStyle w:val="ListParagraph"/>
+        <w:pStyle w:val="Prrafodelista"/>
         <w:ind w:left="1080"/>
         <w:jc w:val="both"/>
         <w:rPr>
@@ -5287,7 +5031,7 @@
     </w:p>
     <w:p>
       <w:pPr>
-        <w:pStyle w:val="ListParagraph"/>
+        <w:pStyle w:val="Prrafodelista"/>
         <w:numPr>
           <w:ilvl w:val="0"/>
           <w:numId w:val="10"/>
@@ -5303,19 +5047,33 @@
           <w:rFonts w:ascii="Times New Roman" w:hAnsi="Times New Roman" w:cs="Times New Roman"/>
           <w:lang w:val="es-CO"/>
         </w:rPr>
-        <w:t xml:space="preserve">anfitriones.txt: </w:t>
-      </w:r>
-      <w:r>
-        <w:rPr>
-          <w:rFonts w:ascii="Times New Roman" w:hAnsi="Times New Roman" w:cs="Times New Roman"/>
-          <w:lang w:val="es-CO"/>
-        </w:rPr>
-        <w:t>almacena la información de los anfitriones y los códigos de alojamientos que tiene a su cargo.</w:t>
-      </w:r>
-    </w:p>
-    <w:p>
-      <w:pPr>
-        <w:pStyle w:val="ListParagraph"/>
+        <w:t>anfitriones</w:t>
+      </w:r>
+      <w:r>
+        <w:rPr>
+          <w:rFonts w:ascii="Times New Roman" w:hAnsi="Times New Roman" w:cs="Times New Roman"/>
+          <w:lang w:val="es-CO"/>
+        </w:rPr>
+        <w:t xml:space="preserve">.txt: </w:t>
+      </w:r>
+      <w:r>
+        <w:rPr>
+          <w:rFonts w:ascii="Times New Roman" w:hAnsi="Times New Roman" w:cs="Times New Roman"/>
+          <w:lang w:val="es-CO"/>
+        </w:rPr>
+        <w:t>a</w:t>
+      </w:r>
+      <w:r>
+        <w:rPr>
+          <w:rFonts w:ascii="Times New Roman" w:hAnsi="Times New Roman" w:cs="Times New Roman"/>
+          <w:lang w:val="es-CO"/>
+        </w:rPr>
+        <w:t>lmacena la información de los anfitriones y los códigos de alojamientos que tiene a su cargo.</w:t>
+      </w:r>
+    </w:p>
+    <w:p>
+      <w:pPr>
+        <w:pStyle w:val="Prrafodelista"/>
         <w:numPr>
           <w:ilvl w:val="0"/>
           <w:numId w:val="9"/>
@@ -5336,7 +5094,7 @@
     </w:p>
     <w:p>
       <w:pPr>
-        <w:pStyle w:val="ListParagraph"/>
+        <w:pStyle w:val="Prrafodelista"/>
         <w:ind w:left="1080"/>
         <w:jc w:val="both"/>
         <w:rPr>
@@ -5354,7 +5112,7 @@
     </w:p>
     <w:p>
       <w:pPr>
-        <w:pStyle w:val="ListParagraph"/>
+        <w:pStyle w:val="Prrafodelista"/>
         <w:numPr>
           <w:ilvl w:val="1"/>
           <w:numId w:val="3"/>
@@ -5382,7 +5140,7 @@
     </w:p>
     <w:p>
       <w:pPr>
-        <w:pStyle w:val="ListParagraph"/>
+        <w:pStyle w:val="Prrafodelista"/>
         <w:numPr>
           <w:ilvl w:val="0"/>
           <w:numId w:val="10"/>
@@ -5398,14 +5156,28 @@
           <w:rFonts w:ascii="Times New Roman" w:hAnsi="Times New Roman" w:cs="Times New Roman"/>
           <w:lang w:val="es-CO"/>
         </w:rPr>
-        <w:t xml:space="preserve">alojamientos.txt: </w:t>
-      </w:r>
-      <w:r>
-        <w:rPr>
-          <w:rFonts w:ascii="Times New Roman" w:hAnsi="Times New Roman" w:cs="Times New Roman"/>
-          <w:lang w:val="es-CO"/>
-        </w:rPr>
-        <w:t>contiene el listado completo de alojamientos registrados en el sistema</w:t>
+        <w:t>alojamientos</w:t>
+      </w:r>
+      <w:r>
+        <w:rPr>
+          <w:rFonts w:ascii="Times New Roman" w:hAnsi="Times New Roman" w:cs="Times New Roman"/>
+          <w:lang w:val="es-CO"/>
+        </w:rPr>
+        <w:t xml:space="preserve">.txt: </w:t>
+      </w:r>
+      <w:r>
+        <w:rPr>
+          <w:rFonts w:ascii="Times New Roman" w:hAnsi="Times New Roman" w:cs="Times New Roman"/>
+          <w:lang w:val="es-CO"/>
+        </w:rPr>
+        <w:t>c</w:t>
+      </w:r>
+      <w:r>
+        <w:rPr>
+          <w:rFonts w:ascii="Times New Roman" w:hAnsi="Times New Roman" w:cs="Times New Roman"/>
+          <w:lang w:val="es-CO"/>
+        </w:rPr>
+        <w:t>ontiene el listado completo de alojamientos registrados en el sistema</w:t>
       </w:r>
       <w:r>
         <w:rPr>
@@ -5417,7 +5189,7 @@
     </w:p>
     <w:p>
       <w:pPr>
-        <w:pStyle w:val="ListParagraph"/>
+        <w:pStyle w:val="Prrafodelista"/>
         <w:numPr>
           <w:ilvl w:val="0"/>
           <w:numId w:val="9"/>
@@ -5438,7 +5210,7 @@
     </w:p>
     <w:p>
       <w:pPr>
-        <w:pStyle w:val="ListParagraph"/>
+        <w:pStyle w:val="Prrafodelista"/>
         <w:ind w:left="1080"/>
         <w:jc w:val="both"/>
         <w:rPr>
@@ -5456,7 +5228,7 @@
     </w:p>
     <w:p>
       <w:pPr>
-        <w:pStyle w:val="ListParagraph"/>
+        <w:pStyle w:val="Prrafodelista"/>
         <w:numPr>
           <w:ilvl w:val="1"/>
           <w:numId w:val="3"/>
@@ -5472,12 +5244,19 @@
           <w:rFonts w:ascii="Times New Roman" w:hAnsi="Times New Roman" w:cs="Times New Roman"/>
           <w:lang w:val="es-CO"/>
         </w:rPr>
-        <w:t>Las amenidades se almacenan como una única cadena.</w:t>
-      </w:r>
-    </w:p>
-    <w:p>
-      <w:pPr>
-        <w:pStyle w:val="ListParagraph"/>
+        <w:t>Las amenidades se almacenan como una única cadena</w:t>
+      </w:r>
+      <w:r>
+        <w:rPr>
+          <w:rFonts w:ascii="Times New Roman" w:hAnsi="Times New Roman" w:cs="Times New Roman"/>
+          <w:lang w:val="es-CO"/>
+        </w:rPr>
+        <w:t>.</w:t>
+      </w:r>
+    </w:p>
+    <w:p>
+      <w:pPr>
+        <w:pStyle w:val="Prrafodelista"/>
         <w:numPr>
           <w:ilvl w:val="0"/>
           <w:numId w:val="10"/>
@@ -5493,7 +5272,14 @@
           <w:rFonts w:ascii="Times New Roman" w:hAnsi="Times New Roman" w:cs="Times New Roman"/>
           <w:lang w:val="es-CO"/>
         </w:rPr>
-        <w:t xml:space="preserve">ReservasActivas.txt: </w:t>
+        <w:t>ReservasActivas</w:t>
+      </w:r>
+      <w:r>
+        <w:rPr>
+          <w:rFonts w:ascii="Times New Roman" w:hAnsi="Times New Roman" w:cs="Times New Roman"/>
+          <w:lang w:val="es-CO"/>
+        </w:rPr>
+        <w:t xml:space="preserve">.txt: </w:t>
       </w:r>
       <w:r>
         <w:rPr>
@@ -5511,7 +5297,7 @@
     </w:p>
     <w:p>
       <w:pPr>
-        <w:pStyle w:val="ListParagraph"/>
+        <w:pStyle w:val="Prrafodelista"/>
         <w:numPr>
           <w:ilvl w:val="0"/>
           <w:numId w:val="9"/>
@@ -5532,7 +5318,7 @@
     </w:p>
     <w:p>
       <w:pPr>
-        <w:pStyle w:val="ListParagraph"/>
+        <w:pStyle w:val="Prrafodelista"/>
         <w:ind w:left="1080"/>
         <w:jc w:val="both"/>
         <w:rPr>
@@ -5550,7 +5336,7 @@
     </w:p>
     <w:p>
       <w:pPr>
-        <w:pStyle w:val="ListParagraph"/>
+        <w:pStyle w:val="Prrafodelista"/>
         <w:numPr>
           <w:ilvl w:val="1"/>
           <w:numId w:val="3"/>
@@ -5571,7 +5357,7 @@
     </w:p>
     <w:p>
       <w:pPr>
-        <w:pStyle w:val="ListParagraph"/>
+        <w:pStyle w:val="Prrafodelista"/>
         <w:numPr>
           <w:ilvl w:val="1"/>
           <w:numId w:val="3"/>
@@ -5592,7 +5378,7 @@
     </w:p>
     <w:p>
       <w:pPr>
-        <w:pStyle w:val="ListParagraph"/>
+        <w:pStyle w:val="Prrafodelista"/>
         <w:numPr>
           <w:ilvl w:val="1"/>
           <w:numId w:val="3"/>
@@ -5608,12 +5394,19 @@
           <w:rFonts w:ascii="Times New Roman" w:hAnsi="Times New Roman" w:cs="Times New Roman"/>
           <w:lang w:val="es-CO"/>
         </w:rPr>
-        <w:t>Las fechas asociadas a la reserva se reconstruyen a partir de la fecha de entrada y la cantidad de noches.</w:t>
-      </w:r>
-    </w:p>
-    <w:p>
-      <w:pPr>
-        <w:pStyle w:val="ListParagraph"/>
+        <w:t xml:space="preserve">Las </w:t>
+      </w:r>
+      <w:r>
+        <w:rPr>
+          <w:rFonts w:ascii="Times New Roman" w:hAnsi="Times New Roman" w:cs="Times New Roman"/>
+          <w:lang w:val="es-CO"/>
+        </w:rPr>
+        <w:t>fechas asociadas a la reserva se reconstruyen a partir de la fecha de entrada y la cantidad de noches.</w:t>
+      </w:r>
+    </w:p>
+    <w:p>
+      <w:pPr>
+        <w:pStyle w:val="Prrafodelista"/>
         <w:ind w:left="1440"/>
         <w:jc w:val="both"/>
         <w:rPr>
@@ -5624,7 +5417,7 @@
     </w:p>
     <w:p>
       <w:pPr>
-        <w:pStyle w:val="ListParagraph"/>
+        <w:pStyle w:val="Prrafodelista"/>
         <w:numPr>
           <w:ilvl w:val="0"/>
           <w:numId w:val="1"/>
@@ -5648,7 +5441,7 @@
     </w:p>
     <w:p>
       <w:pPr>
-        <w:pStyle w:val="ListParagraph"/>
+        <w:pStyle w:val="Prrafodelista"/>
         <w:rPr>
           <w:rFonts w:ascii="Times New Roman" w:hAnsi="Times New Roman" w:cs="Times New Roman"/>
           <w:b/>
@@ -5666,7 +5459,7 @@
     </w:p>
     <w:p>
       <w:pPr>
-        <w:pStyle w:val="ListParagraph"/>
+        <w:pStyle w:val="Prrafodelista"/>
         <w:numPr>
           <w:ilvl w:val="0"/>
           <w:numId w:val="11"/>
@@ -5687,7 +5480,7 @@
     </w:p>
     <w:p>
       <w:pPr>
-        <w:pStyle w:val="ListParagraph"/>
+        <w:pStyle w:val="Prrafodelista"/>
         <w:numPr>
           <w:ilvl w:val="0"/>
           <w:numId w:val="11"/>
@@ -5715,7 +5508,7 @@
     </w:p>
     <w:p>
       <w:pPr>
-        <w:pStyle w:val="ListParagraph"/>
+        <w:pStyle w:val="Prrafodelista"/>
         <w:numPr>
           <w:ilvl w:val="0"/>
           <w:numId w:val="11"/>
@@ -5748,15 +5541,15 @@
           <w:rFonts w:ascii="Times New Roman" w:hAnsi="Times New Roman" w:cs="Times New Roman"/>
           <w:lang w:val="es-CO"/>
         </w:rPr>
-        <w:t xml:space="preserve">Además, una vez cargados todos los objetos, se realiza un proceso de enlace entre entidades relacionadas, con base en las relaciones de pertenencia definidas en el dominio del problema. Por ejemplo, cada huésped contiene internamente un listado de códigos de reservas que le pertenecen; el programa recorre la lista global de reservas y enlaza (asigna) a cada huésped punteros directos a los objetos Reservas que coincidan con esos códigos. De esta manera, los objetos quedan interconectados según su relación: un huésped no solo </w:t>
-      </w:r>
-      <w:r>
-        <w:rPr>
-          <w:rFonts w:ascii="Times New Roman" w:hAnsi="Times New Roman" w:cs="Times New Roman"/>
-          <w:lang w:val="es-CO"/>
-        </w:rPr>
         <w:lastRenderedPageBreak/>
-        <w:t>conoce los identificadores de sus reservas, sino que también tiene acceso directo a los objetos que las representan. Este mismo patrón de asociación se aplica de forma general entre entidades que están lógicamente relacionadas (como reservas con alojamientos, o alojamientos con anfitriones), permitiendo una navegación estructurada y eficiente dentro del sistema.</w:t>
+        <w:t>Además, una vez cargados todos los objetos, se realiza un proceso de enlace entre entidades relacionadas, con base en las relaciones de pertenencia definidas en el dominio del problema. Por ejemplo, cada huésped contiene internamente un listado de códigos de reservas que le pertenecen; el programa recorre la lista global de reservas y enlaza (asigna) a cada huésped punteros directos a los objetos Reservas que coincidan con esos códigos. De esta manera, los objetos quedan interconectados según su relación: un huésped no solo conoce los identificadores de sus reservas, sino que ta</w:t>
+      </w:r>
+      <w:r>
+        <w:rPr>
+          <w:rFonts w:ascii="Times New Roman" w:hAnsi="Times New Roman" w:cs="Times New Roman"/>
+          <w:lang w:val="es-CO"/>
+        </w:rPr>
+        <w:t>mbién tiene acceso directo a los objetos que las representan. Este mismo patrón de asociación se aplica de forma general entre entidades que están lógicamente relacionadas (como reservas con alojamientos, o alojamientos con anfitriones), permitiendo una navegación estructurada y eficiente dentro del sistema.</w:t>
       </w:r>
     </w:p>
     <w:p>
@@ -5815,21 +5608,11 @@
           <w:lang w:val="es-CO"/>
         </w:rPr>
         <w:br/>
-      </w:r>
-      <w:r>
-        <w:rPr>
-          <w:rFonts w:ascii="Times New Roman" w:hAnsi="Times New Roman" w:cs="Times New Roman"/>
-          <w:sz w:val="20"/>
-          <w:szCs w:val="20"/>
-          <w:lang w:val="es-CO"/>
-        </w:rPr>
         <w:t>Figura 1. Representación gráfica de las estructuras de</w:t>
       </w:r>
       <w:r>
         <w:rPr>
           <w:rFonts w:ascii="Times New Roman" w:hAnsi="Times New Roman" w:cs="Times New Roman"/>
-          <w:sz w:val="20"/>
-          <w:szCs w:val="20"/>
           <w:lang w:val="es-CO"/>
         </w:rPr>
         <w:t xml:space="preserve"> datos para las clases Anfitrion, Huesped, Reservas y Alojamientos</w:t>
@@ -5837,7 +5620,7 @@
     </w:p>
     <w:p>
       <w:pPr>
-        <w:pStyle w:val="ListParagraph"/>
+        <w:pStyle w:val="Prrafodelista"/>
         <w:numPr>
           <w:ilvl w:val="0"/>
           <w:numId w:val="1"/>
@@ -5859,7 +5642,7 @@
     </w:p>
     <w:p>
       <w:pPr>
-        <w:pStyle w:val="ListParagraph"/>
+        <w:pStyle w:val="Prrafodelista"/>
         <w:jc w:val="both"/>
         <w:rPr>
           <w:rFonts w:ascii="Times New Roman" w:hAnsi="Times New Roman" w:cs="Times New Roman"/>
@@ -5876,7 +5659,7 @@
     </w:p>
     <w:p>
       <w:pPr>
-        <w:pStyle w:val="ListParagraph"/>
+        <w:pStyle w:val="Prrafodelista"/>
         <w:jc w:val="both"/>
         <w:rPr>
           <w:rFonts w:ascii="Times New Roman" w:hAnsi="Times New Roman" w:cs="Times New Roman"/>
@@ -5897,7 +5680,7 @@
     </w:p>
     <w:p>
       <w:pPr>
-        <w:pStyle w:val="ListParagraph"/>
+        <w:pStyle w:val="Prrafodelista"/>
         <w:jc w:val="both"/>
         <w:rPr>
           <w:rFonts w:ascii="Times New Roman" w:hAnsi="Times New Roman" w:cs="Times New Roman"/>
@@ -5961,7 +5744,15 @@
           <w:rFonts w:ascii="Times New Roman" w:hAnsi="Times New Roman" w:cs="Times New Roman"/>
           <w:lang w:val="es-CO"/>
         </w:rPr>
-        <w:t>l final del programa se libera explícitamente cada objeto y cada arreglo de punteros usando la función liberarArregloDePunteros. Además, cuando se anula una reserva, se elimina manualmente el objeto Reserva afectado y se reajusta el arreglo para evitar fugas de memoria. Esto garantiza ausencia de memoria residual al finalizar el programa.</w:t>
+        <w:t xml:space="preserve">l final del programa se libera explícitamente cada objeto y cada arreglo de punteros usando la función liberarArregloDePunteros. Además, cuando se anula una reserva, se elimina manualmente el objeto Reserva afectado y se </w:t>
+      </w:r>
+      <w:r>
+        <w:rPr>
+          <w:rFonts w:ascii="Times New Roman" w:hAnsi="Times New Roman" w:cs="Times New Roman"/>
+          <w:lang w:val="es-CO"/>
+        </w:rPr>
+        <w:lastRenderedPageBreak/>
+        <w:t>reajusta el arreglo para evitar fugas de memoria. Esto garantiza ausencia de memoria residual al finalizar el programa.</w:t>
       </w:r>
     </w:p>
     <w:p>
@@ -5970,7 +5761,6 @@
         <w:jc w:val="both"/>
         <w:rPr>
           <w:rFonts w:ascii="Times New Roman" w:hAnsi="Times New Roman" w:cs="Times New Roman"/>
-          <w:lang w:val="es-CO"/>
         </w:rPr>
       </w:pPr>
       <w:r>
@@ -5999,20 +5789,18 @@
           <w:rFonts w:ascii="Times New Roman" w:hAnsi="Times New Roman" w:cs="Times New Roman"/>
           <w:lang w:val="es-CO"/>
         </w:rPr>
-        <w:t xml:space="preserve">l modelo evita la duplicación de objetos entre clases relacionadas. Por ejemplo, un Huesped no contiene copias de las reservas, sino </w:t>
-      </w:r>
-      <w:r>
-        <w:rPr>
-          <w:rFonts w:ascii="Times New Roman" w:hAnsi="Times New Roman" w:cs="Times New Roman"/>
-          <w:lang w:val="es-CO"/>
-        </w:rPr>
-        <w:lastRenderedPageBreak/>
-        <w:t>punteros a los objetos Reservas ya existentes en el sistema global. Esto mantiene un uso de memoria compacto y eficiente.</w:t>
-      </w:r>
-    </w:p>
-    <w:p>
-      <w:pPr>
-        <w:pStyle w:val="ListParagraph"/>
+        <w:t xml:space="preserve">l modelo evita la duplicación de objetos entre clases relacionadas. Por ejemplo, un Huesped no contiene copias de las reservas, sino punteros a los objetos Reservas ya existentes en el sistema global. </w:t>
+      </w:r>
+      <w:r>
+        <w:rPr>
+          <w:rFonts w:ascii="Times New Roman" w:hAnsi="Times New Roman" w:cs="Times New Roman"/>
+        </w:rPr>
+        <w:t>Esto mantiene un uso de memoria compacto y eficiente.</w:t>
+      </w:r>
+    </w:p>
+    <w:p>
+      <w:pPr>
+        <w:pStyle w:val="Prrafodelista"/>
         <w:jc w:val="both"/>
         <w:rPr>
           <w:rFonts w:ascii="Times New Roman" w:hAnsi="Times New Roman" w:cs="Times New Roman"/>
@@ -6028,12 +5816,39 @@
           <w:bCs/>
           <w:lang w:val="es-CO"/>
         </w:rPr>
-        <w:t>9.2. Eficiencia en tiempo de ejecución</w:t>
-      </w:r>
-    </w:p>
-    <w:p>
-      <w:pPr>
-        <w:pStyle w:val="ListParagraph"/>
+        <w:t>9.</w:t>
+      </w:r>
+      <w:r>
+        <w:rPr>
+          <w:rFonts w:ascii="Times New Roman" w:hAnsi="Times New Roman" w:cs="Times New Roman"/>
+          <w:b/>
+          <w:bCs/>
+          <w:lang w:val="es-CO"/>
+        </w:rPr>
+        <w:t>2</w:t>
+      </w:r>
+      <w:r>
+        <w:rPr>
+          <w:rFonts w:ascii="Times New Roman" w:hAnsi="Times New Roman" w:cs="Times New Roman"/>
+          <w:b/>
+          <w:bCs/>
+          <w:lang w:val="es-CO"/>
+        </w:rPr>
+        <w:t xml:space="preserve">. </w:t>
+      </w:r>
+      <w:r>
+        <w:rPr>
+          <w:rFonts w:ascii="Times New Roman" w:hAnsi="Times New Roman" w:cs="Times New Roman"/>
+          <w:b/>
+          <w:bCs/>
+          <w:lang w:val="es-CO"/>
+        </w:rPr>
+        <w:t>Eficiencia en tiempo de ejecución</w:t>
+      </w:r>
+    </w:p>
+    <w:p>
+      <w:pPr>
+        <w:pStyle w:val="Prrafodelista"/>
         <w:jc w:val="both"/>
         <w:rPr>
           <w:rFonts w:ascii="Times New Roman" w:hAnsi="Times New Roman" w:cs="Times New Roman"/>
@@ -6066,7 +5881,7 @@
     </w:p>
     <w:p>
       <w:pPr>
-        <w:pStyle w:val="ListParagraph"/>
+        <w:pStyle w:val="Prrafodelista"/>
         <w:jc w:val="both"/>
         <w:rPr>
           <w:rFonts w:ascii="Times New Roman" w:hAnsi="Times New Roman" w:cs="Times New Roman"/>
@@ -6083,7 +5898,7 @@
     </w:p>
     <w:p>
       <w:pPr>
-        <w:pStyle w:val="ListParagraph"/>
+        <w:pStyle w:val="Prrafodelista"/>
         <w:jc w:val="both"/>
         <w:rPr>
           <w:rFonts w:ascii="Times New Roman" w:hAnsi="Times New Roman" w:cs="Times New Roman"/>
@@ -6116,17 +5931,7 @@
     </w:p>
     <w:p>
       <w:pPr>
-        <w:pStyle w:val="ListParagraph"/>
-        <w:jc w:val="both"/>
-        <w:rPr>
-          <w:rFonts w:ascii="Times New Roman" w:hAnsi="Times New Roman" w:cs="Times New Roman"/>
-          <w:lang w:val="es-CO"/>
-        </w:rPr>
-      </w:pPr>
-    </w:p>
-    <w:p>
-      <w:pPr>
-        <w:pStyle w:val="ListParagraph"/>
+        <w:pStyle w:val="Prrafodelista"/>
         <w:jc w:val="both"/>
         <w:rPr>
           <w:rFonts w:ascii="Times New Roman" w:hAnsi="Times New Roman" w:cs="Times New Roman"/>
@@ -6135,352 +5940,32 @@
           <w:lang w:val="es-CO"/>
         </w:rPr>
       </w:pPr>
-      <w:r>
+    </w:p>
+    <w:p>
+      <w:pPr>
+        <w:ind w:left="720"/>
+        <w:jc w:val="both"/>
+        <w:rPr>
+          <w:rFonts w:ascii="Times New Roman" w:hAnsi="Times New Roman" w:cs="Times New Roman"/>
+          <w:lang w:val="es-CO"/>
+        </w:rPr>
+      </w:pPr>
+    </w:p>
+    <w:p>
+      <w:pPr>
+        <w:pStyle w:val="Prrafodelista"/>
+        <w:jc w:val="both"/>
         <w:rPr>
           <w:rFonts w:ascii="Times New Roman" w:hAnsi="Times New Roman" w:cs="Times New Roman"/>
           <w:b/>
           <w:bCs/>
           <w:lang w:val="es-CO"/>
         </w:rPr>
-        <w:t>9.3. Complejidad computaciones de los métodos utilizados de la clase std::string</w:t>
-      </w:r>
-    </w:p>
-    <w:p>
-      <w:pPr>
-        <w:pStyle w:val="ListParagraph"/>
-        <w:numPr>
-          <w:ilvl w:val="0"/>
-          <w:numId w:val="14"/>
-        </w:numPr>
-        <w:ind w:left="1080"/>
-        <w:rPr>
-          <w:rFonts w:ascii="Times New Roman" w:hAnsi="Times New Roman" w:cs="Times New Roman"/>
-          <w:lang w:val="es-CO"/>
-        </w:rPr>
-      </w:pPr>
-      <w:r>
-        <w:rPr>
-          <w:rFonts w:ascii="Times New Roman" w:hAnsi="Times New Roman" w:cs="Times New Roman"/>
-          <w:lang w:val="es-CO"/>
-        </w:rPr>
-        <w:t>.empty(): Verifica si la cadena está vacía. Complejidad: O(1).</w:t>
-      </w:r>
-    </w:p>
-    <w:p>
-      <w:pPr>
-        <w:pStyle w:val="ListParagraph"/>
-        <w:numPr>
-          <w:ilvl w:val="0"/>
-          <w:numId w:val="14"/>
-        </w:numPr>
-        <w:ind w:left="1080"/>
-        <w:rPr>
-          <w:rFonts w:ascii="Times New Roman" w:hAnsi="Times New Roman" w:cs="Times New Roman"/>
-        </w:rPr>
-      </w:pPr>
-      <w:r>
-        <w:rPr>
-          <w:rFonts w:ascii="Times New Roman" w:hAnsi="Times New Roman" w:cs="Times New Roman"/>
-          <w:lang w:val="es-CO"/>
-        </w:rPr>
-        <w:t xml:space="preserve">.length() / .size(): Devuelve el número de caracteres de la cadena. </w:t>
-      </w:r>
-      <w:r>
-        <w:rPr>
-          <w:rFonts w:ascii="Times New Roman" w:hAnsi="Times New Roman" w:cs="Times New Roman"/>
-        </w:rPr>
-        <w:t>Complejidad: O(1).</w:t>
-      </w:r>
-    </w:p>
-    <w:p>
-      <w:pPr>
-        <w:pStyle w:val="ListParagraph"/>
-        <w:numPr>
-          <w:ilvl w:val="0"/>
-          <w:numId w:val="14"/>
-        </w:numPr>
-        <w:ind w:left="1080"/>
-        <w:rPr>
-          <w:rFonts w:ascii="Times New Roman" w:hAnsi="Times New Roman" w:cs="Times New Roman"/>
-          <w:lang w:val="es-CO"/>
-        </w:rPr>
-      </w:pPr>
-      <w:r>
-        <w:rPr>
-          <w:rFonts w:ascii="Times New Roman" w:hAnsi="Times New Roman" w:cs="Times New Roman"/>
-          <w:lang w:val="es-CO"/>
-        </w:rPr>
-        <w:t>.find(): Busca una subcadena dentro de la cadena. Complejidad en el peor caso: O(n × m), donde n es el tamaño de la cadena y m el de la subcadena buscada.</w:t>
-      </w:r>
-    </w:p>
-    <w:p>
-      <w:pPr>
-        <w:pStyle w:val="ListParagraph"/>
-        <w:numPr>
-          <w:ilvl w:val="0"/>
-          <w:numId w:val="14"/>
-        </w:numPr>
-        <w:ind w:left="1080"/>
-        <w:rPr>
-          <w:rFonts w:ascii="Times New Roman" w:hAnsi="Times New Roman" w:cs="Times New Roman"/>
-        </w:rPr>
-      </w:pPr>
-      <w:r>
-        <w:rPr>
-          <w:rFonts w:ascii="Times New Roman" w:hAnsi="Times New Roman" w:cs="Times New Roman"/>
-          <w:lang w:val="es-CO"/>
-        </w:rPr>
-        <w:t xml:space="preserve">.pop_back(): Elimina el último carácter de la cadena. </w:t>
-      </w:r>
-      <w:r>
-        <w:rPr>
-          <w:rFonts w:ascii="Times New Roman" w:hAnsi="Times New Roman" w:cs="Times New Roman"/>
-        </w:rPr>
-        <w:t>Complejidad: O(1).</w:t>
-      </w:r>
-    </w:p>
-    <w:p>
-      <w:pPr>
-        <w:pStyle w:val="ListParagraph"/>
-        <w:numPr>
-          <w:ilvl w:val="0"/>
-          <w:numId w:val="14"/>
-        </w:numPr>
-        <w:ind w:left="1080"/>
-        <w:rPr>
-          <w:rFonts w:ascii="Times New Roman" w:hAnsi="Times New Roman" w:cs="Times New Roman"/>
-        </w:rPr>
-      </w:pPr>
-      <w:r>
-        <w:rPr>
-          <w:rFonts w:ascii="Times New Roman" w:hAnsi="Times New Roman" w:cs="Times New Roman"/>
-          <w:lang w:val="es-CO"/>
-        </w:rPr>
-        <w:t xml:space="preserve">.front(): Accede al primer carácter de la cadena. </w:t>
-      </w:r>
-      <w:r>
-        <w:rPr>
-          <w:rFonts w:ascii="Times New Roman" w:hAnsi="Times New Roman" w:cs="Times New Roman"/>
-        </w:rPr>
-        <w:t>Complejidad: O(1).</w:t>
-      </w:r>
-    </w:p>
-    <w:p>
-      <w:pPr>
-        <w:pStyle w:val="ListParagraph"/>
-        <w:numPr>
-          <w:ilvl w:val="0"/>
-          <w:numId w:val="14"/>
-        </w:numPr>
-        <w:ind w:left="1080"/>
-        <w:rPr>
-          <w:rFonts w:ascii="Times New Roman" w:hAnsi="Times New Roman" w:cs="Times New Roman"/>
-        </w:rPr>
-      </w:pPr>
-      <w:r>
-        <w:rPr>
-          <w:rFonts w:ascii="Times New Roman" w:hAnsi="Times New Roman" w:cs="Times New Roman"/>
-          <w:lang w:val="es-CO"/>
-        </w:rPr>
-        <w:t xml:space="preserve">.substr(pos, len): Obtiene una subcadena a partir de la posición pos con longitud len. </w:t>
-      </w:r>
-      <w:r>
-        <w:rPr>
-          <w:rFonts w:ascii="Times New Roman" w:hAnsi="Times New Roman" w:cs="Times New Roman"/>
-        </w:rPr>
-        <w:t>Complejidad: O(1) + O(len) (creación constante y copia lineal).</w:t>
-      </w:r>
-    </w:p>
-    <w:p>
-      <w:pPr>
-        <w:pStyle w:val="ListParagraph"/>
-        <w:numPr>
-          <w:ilvl w:val="0"/>
-          <w:numId w:val="14"/>
-        </w:numPr>
-        <w:ind w:left="1080"/>
-        <w:rPr>
-          <w:rFonts w:ascii="Times New Roman" w:hAnsi="Times New Roman" w:cs="Times New Roman"/>
-          <w:lang w:val="es-CO"/>
-        </w:rPr>
-      </w:pPr>
-      <w:r>
-        <w:rPr>
-          <w:rFonts w:ascii="Times New Roman" w:hAnsi="Times New Roman" w:cs="Times New Roman"/>
-          <w:lang w:val="es-CO"/>
-        </w:rPr>
-        <w:t>.stoi(): Convierte una subcadena a entero. Complejidad: O(n), donde n es la longitud de la parte numérica.</w:t>
-      </w:r>
-    </w:p>
-    <w:p>
-      <w:pPr>
-        <w:pStyle w:val="ListParagraph"/>
-        <w:numPr>
-          <w:ilvl w:val="0"/>
-          <w:numId w:val="14"/>
-        </w:numPr>
-        <w:ind w:left="1080"/>
-        <w:rPr>
-          <w:rFonts w:ascii="Times New Roman" w:hAnsi="Times New Roman" w:cs="Times New Roman"/>
-        </w:rPr>
-      </w:pPr>
-      <w:r>
-        <w:rPr>
-          <w:rFonts w:ascii="Times New Roman" w:hAnsi="Times New Roman" w:cs="Times New Roman"/>
-          <w:lang w:val="es-CO"/>
-        </w:rPr>
-        <w:t xml:space="preserve">.stof(): Convierte una subcadena a número en punto flotante (float). </w:t>
-      </w:r>
-      <w:r>
-        <w:rPr>
-          <w:rFonts w:ascii="Times New Roman" w:hAnsi="Times New Roman" w:cs="Times New Roman"/>
-        </w:rPr>
-        <w:t>Complejidad: O(n).</w:t>
-      </w:r>
-    </w:p>
-    <w:p>
-      <w:pPr>
-        <w:pStyle w:val="ListParagraph"/>
-        <w:numPr>
-          <w:ilvl w:val="0"/>
-          <w:numId w:val="14"/>
-        </w:numPr>
-        <w:ind w:left="1080"/>
-        <w:rPr>
-          <w:rFonts w:ascii="Times New Roman" w:hAnsi="Times New Roman" w:cs="Times New Roman"/>
-          <w:lang w:val="es-CO"/>
-        </w:rPr>
-      </w:pPr>
-      <w:r>
-        <w:rPr>
-          <w:rFonts w:ascii="Times New Roman" w:hAnsi="Times New Roman" w:cs="Times New Roman"/>
-          <w:lang w:val="es-CO"/>
-        </w:rPr>
-        <w:t>.to_string(): Convierte un número a cadena. Complejidad: O(n), siendo n el número de dígitos del número convertido.</w:t>
-      </w:r>
-    </w:p>
-    <w:p>
-      <w:pPr>
-        <w:pStyle w:val="ListParagraph"/>
-        <w:numPr>
-          <w:ilvl w:val="0"/>
-          <w:numId w:val="14"/>
-        </w:numPr>
-        <w:ind w:left="1080"/>
-        <w:rPr>
-          <w:rFonts w:ascii="Times New Roman" w:hAnsi="Times New Roman" w:cs="Times New Roman"/>
-        </w:rPr>
-      </w:pPr>
-      <w:r>
-        <w:rPr>
-          <w:rFonts w:ascii="Times New Roman" w:hAnsi="Times New Roman" w:cs="Times New Roman"/>
-          <w:lang w:val="es-CO"/>
-        </w:rPr>
-        <w:t xml:space="preserve">std::cin.clear(): Limpia los indicadores de error del flujo de entrada. </w:t>
-      </w:r>
-      <w:r>
-        <w:rPr>
-          <w:rFonts w:ascii="Times New Roman" w:hAnsi="Times New Roman" w:cs="Times New Roman"/>
-        </w:rPr>
-        <w:t>Complejidad: O(1).</w:t>
-      </w:r>
-    </w:p>
-    <w:p>
-      <w:pPr>
-        <w:pStyle w:val="ListParagraph"/>
-        <w:numPr>
-          <w:ilvl w:val="0"/>
-          <w:numId w:val="14"/>
-        </w:numPr>
-        <w:ind w:left="1080"/>
-        <w:rPr>
-          <w:rFonts w:ascii="Times New Roman" w:hAnsi="Times New Roman" w:cs="Times New Roman"/>
-        </w:rPr>
-      </w:pPr>
-      <w:r>
-        <w:rPr>
-          <w:rFonts w:ascii="Times New Roman" w:hAnsi="Times New Roman" w:cs="Times New Roman"/>
-        </w:rPr>
-        <w:t>std::cin.ignore(): Descarta caracteres del flujo de entrada. Complejidad: O(n), dependiendo de la cantidad de caracteres a ignorar.</w:t>
-      </w:r>
-    </w:p>
-    <w:p>
-      <w:pPr>
-        <w:pStyle w:val="ListParagraph"/>
-        <w:numPr>
-          <w:ilvl w:val="0"/>
-          <w:numId w:val="14"/>
-        </w:numPr>
-        <w:ind w:left="1080"/>
-        <w:rPr>
-          <w:rFonts w:ascii="Times New Roman" w:hAnsi="Times New Roman" w:cs="Times New Roman"/>
-        </w:rPr>
-      </w:pPr>
-      <w:r>
-        <w:rPr>
-          <w:rFonts w:ascii="Times New Roman" w:hAnsi="Times New Roman" w:cs="Times New Roman"/>
-          <w:lang w:val="es-CO"/>
-        </w:rPr>
-        <w:t xml:space="preserve">std::cin.fail(): Verifica si el flujo de entrada está en estado de error. </w:t>
-      </w:r>
-      <w:r>
-        <w:rPr>
-          <w:rFonts w:ascii="Times New Roman" w:hAnsi="Times New Roman" w:cs="Times New Roman"/>
-        </w:rPr>
-        <w:t>Complejidad: O(1).</w:t>
-      </w:r>
-    </w:p>
-    <w:p>
-      <w:pPr>
-        <w:pStyle w:val="ListParagraph"/>
-        <w:numPr>
-          <w:ilvl w:val="0"/>
-          <w:numId w:val="14"/>
-        </w:numPr>
-        <w:ind w:left="1080"/>
-        <w:rPr>
-          <w:rFonts w:ascii="Times New Roman" w:hAnsi="Times New Roman" w:cs="Times New Roman"/>
-        </w:rPr>
-      </w:pPr>
-      <w:r>
-        <w:rPr>
-          <w:rFonts w:ascii="Times New Roman" w:hAnsi="Times New Roman" w:cs="Times New Roman"/>
-          <w:lang w:val="es-CO"/>
-        </w:rPr>
-        <w:t xml:space="preserve">std::cin.seekg(): Mueve el puntero de lectura del flujo de entrada. </w:t>
-      </w:r>
-      <w:r>
-        <w:rPr>
-          <w:rFonts w:ascii="Times New Roman" w:hAnsi="Times New Roman" w:cs="Times New Roman"/>
-        </w:rPr>
-        <w:t>Complejidad: O(1), aunque puede variar ligeramente según el sistema.</w:t>
-      </w:r>
-    </w:p>
-    <w:p>
-      <w:pPr>
-        <w:pStyle w:val="ListParagraph"/>
-        <w:numPr>
-          <w:ilvl w:val="0"/>
-          <w:numId w:val="14"/>
-        </w:numPr>
-        <w:ind w:left="1080"/>
-        <w:rPr>
-          <w:rFonts w:ascii="Times New Roman" w:hAnsi="Times New Roman" w:cs="Times New Roman"/>
-          <w:lang w:val="es-CO"/>
-        </w:rPr>
-      </w:pPr>
-      <w:r>
-        <w:rPr>
-          <w:rFonts w:ascii="Times New Roman" w:hAnsi="Times New Roman" w:cs="Times New Roman"/>
-          <w:lang w:val="es-CO"/>
-        </w:rPr>
-        <w:lastRenderedPageBreak/>
-        <w:t>std::getline(): Lee caracteres desde el flujo hasta un salto de línea (\n) o el final del archivo. Complejidad: O(n), donde n es el número de caracteres leídos.</w:t>
-      </w:r>
-    </w:p>
-    <w:p>
-      <w:pPr>
-        <w:pStyle w:val="ListParagraph"/>
+      </w:pPr>
+    </w:p>
+    <w:p>
+      <w:pPr>
+        <w:pStyle w:val="Prrafodelista"/>
         <w:jc w:val="both"/>
         <w:rPr>
           <w:rFonts w:ascii="Times New Roman" w:hAnsi="Times New Roman" w:cs="Times New Roman"/>
@@ -6492,41 +5977,7 @@
     </w:p>
     <w:p>
       <w:pPr>
-        <w:ind w:left="360"/>
-        <w:jc w:val="both"/>
-        <w:rPr>
-          <w:rFonts w:ascii="Times New Roman" w:hAnsi="Times New Roman" w:cs="Times New Roman"/>
-          <w:lang w:val="es-CO"/>
-        </w:rPr>
-      </w:pPr>
-    </w:p>
-    <w:p>
-      <w:pPr>
-        <w:pStyle w:val="ListParagraph"/>
-        <w:jc w:val="both"/>
-        <w:rPr>
-          <w:rFonts w:ascii="Times New Roman" w:hAnsi="Times New Roman" w:cs="Times New Roman"/>
-          <w:b/>
-          <w:bCs/>
-          <w:lang w:val="es-CO"/>
-        </w:rPr>
-      </w:pPr>
-    </w:p>
-    <w:p>
-      <w:pPr>
-        <w:pStyle w:val="ListParagraph"/>
-        <w:jc w:val="both"/>
-        <w:rPr>
-          <w:rFonts w:ascii="Times New Roman" w:hAnsi="Times New Roman" w:cs="Times New Roman"/>
-          <w:b/>
-          <w:bCs/>
-          <w:lang w:val="es-CO"/>
-        </w:rPr>
-      </w:pPr>
-    </w:p>
-    <w:p>
-      <w:pPr>
-        <w:pStyle w:val="ListParagraph"/>
+        <w:pStyle w:val="Prrafodelista"/>
         <w:jc w:val="both"/>
         <w:rPr>
           <w:rFonts w:ascii="Times New Roman" w:hAnsi="Times New Roman" w:cs="Times New Roman"/>
@@ -7931,235 +7382,9 @@
     </w:lvl>
   </w:abstractNum>
   <w:abstractNum w:abstractNumId="10" w15:restartNumberingAfterBreak="0">
-    <w:nsid w:val="521F2376"/>
-    <w:multiLevelType w:val="hybridMultilevel"/>
-    <w:tmpl w:val="3A8C8668"/>
-    <w:lvl w:ilvl="0" w:tplc="04090009">
-      <w:start w:val="1"/>
-      <w:numFmt w:val="bullet"/>
-      <w:lvlText w:val=""/>
-      <w:lvlJc w:val="left"/>
-      <w:pPr>
-        <w:ind w:left="720" w:hanging="360"/>
-      </w:pPr>
-      <w:rPr>
-        <w:rFonts w:ascii="Wingdings" w:hAnsi="Wingdings" w:hint="default"/>
-      </w:rPr>
-    </w:lvl>
-    <w:lvl w:ilvl="1" w:tplc="04090003" w:tentative="1">
-      <w:start w:val="1"/>
-      <w:numFmt w:val="bullet"/>
-      <w:lvlText w:val="o"/>
-      <w:lvlJc w:val="left"/>
-      <w:pPr>
-        <w:ind w:left="1440" w:hanging="360"/>
-      </w:pPr>
-      <w:rPr>
-        <w:rFonts w:ascii="Courier New" w:hAnsi="Courier New" w:cs="Courier New" w:hint="default"/>
-      </w:rPr>
-    </w:lvl>
-    <w:lvl w:ilvl="2" w:tplc="04090005" w:tentative="1">
-      <w:start w:val="1"/>
-      <w:numFmt w:val="bullet"/>
-      <w:lvlText w:val=""/>
-      <w:lvlJc w:val="left"/>
-      <w:pPr>
-        <w:ind w:left="2160" w:hanging="360"/>
-      </w:pPr>
-      <w:rPr>
-        <w:rFonts w:ascii="Wingdings" w:hAnsi="Wingdings" w:hint="default"/>
-      </w:rPr>
-    </w:lvl>
-    <w:lvl w:ilvl="3" w:tplc="04090001" w:tentative="1">
-      <w:start w:val="1"/>
-      <w:numFmt w:val="bullet"/>
-      <w:lvlText w:val=""/>
-      <w:lvlJc w:val="left"/>
-      <w:pPr>
-        <w:ind w:left="2880" w:hanging="360"/>
-      </w:pPr>
-      <w:rPr>
-        <w:rFonts w:ascii="Symbol" w:hAnsi="Symbol" w:hint="default"/>
-      </w:rPr>
-    </w:lvl>
-    <w:lvl w:ilvl="4" w:tplc="04090003" w:tentative="1">
-      <w:start w:val="1"/>
-      <w:numFmt w:val="bullet"/>
-      <w:lvlText w:val="o"/>
-      <w:lvlJc w:val="left"/>
-      <w:pPr>
-        <w:ind w:left="3600" w:hanging="360"/>
-      </w:pPr>
-      <w:rPr>
-        <w:rFonts w:ascii="Courier New" w:hAnsi="Courier New" w:cs="Courier New" w:hint="default"/>
-      </w:rPr>
-    </w:lvl>
-    <w:lvl w:ilvl="5" w:tplc="04090005" w:tentative="1">
-      <w:start w:val="1"/>
-      <w:numFmt w:val="bullet"/>
-      <w:lvlText w:val=""/>
-      <w:lvlJc w:val="left"/>
-      <w:pPr>
-        <w:ind w:left="4320" w:hanging="360"/>
-      </w:pPr>
-      <w:rPr>
-        <w:rFonts w:ascii="Wingdings" w:hAnsi="Wingdings" w:hint="default"/>
-      </w:rPr>
-    </w:lvl>
-    <w:lvl w:ilvl="6" w:tplc="04090001" w:tentative="1">
-      <w:start w:val="1"/>
-      <w:numFmt w:val="bullet"/>
-      <w:lvlText w:val=""/>
-      <w:lvlJc w:val="left"/>
-      <w:pPr>
-        <w:ind w:left="5040" w:hanging="360"/>
-      </w:pPr>
-      <w:rPr>
-        <w:rFonts w:ascii="Symbol" w:hAnsi="Symbol" w:hint="default"/>
-      </w:rPr>
-    </w:lvl>
-    <w:lvl w:ilvl="7" w:tplc="04090003" w:tentative="1">
-      <w:start w:val="1"/>
-      <w:numFmt w:val="bullet"/>
-      <w:lvlText w:val="o"/>
-      <w:lvlJc w:val="left"/>
-      <w:pPr>
-        <w:ind w:left="5760" w:hanging="360"/>
-      </w:pPr>
-      <w:rPr>
-        <w:rFonts w:ascii="Courier New" w:hAnsi="Courier New" w:cs="Courier New" w:hint="default"/>
-      </w:rPr>
-    </w:lvl>
-    <w:lvl w:ilvl="8" w:tplc="04090005" w:tentative="1">
-      <w:start w:val="1"/>
-      <w:numFmt w:val="bullet"/>
-      <w:lvlText w:val=""/>
-      <w:lvlJc w:val="left"/>
-      <w:pPr>
-        <w:ind w:left="6480" w:hanging="360"/>
-      </w:pPr>
-      <w:rPr>
-        <w:rFonts w:ascii="Wingdings" w:hAnsi="Wingdings" w:hint="default"/>
-      </w:rPr>
-    </w:lvl>
-  </w:abstractNum>
-  <w:abstractNum w:abstractNumId="11" w15:restartNumberingAfterBreak="0">
-    <w:nsid w:val="524563EB"/>
-    <w:multiLevelType w:val="hybridMultilevel"/>
-    <w:tmpl w:val="E36C6344"/>
-    <w:lvl w:ilvl="0" w:tplc="04090009">
-      <w:start w:val="1"/>
-      <w:numFmt w:val="bullet"/>
-      <w:lvlText w:val=""/>
-      <w:lvlJc w:val="left"/>
-      <w:pPr>
-        <w:ind w:left="1080" w:hanging="360"/>
-      </w:pPr>
-      <w:rPr>
-        <w:rFonts w:ascii="Wingdings" w:hAnsi="Wingdings" w:hint="default"/>
-      </w:rPr>
-    </w:lvl>
-    <w:lvl w:ilvl="1" w:tplc="04090003" w:tentative="1">
-      <w:start w:val="1"/>
-      <w:numFmt w:val="bullet"/>
-      <w:lvlText w:val="o"/>
-      <w:lvlJc w:val="left"/>
-      <w:pPr>
-        <w:ind w:left="1800" w:hanging="360"/>
-      </w:pPr>
-      <w:rPr>
-        <w:rFonts w:ascii="Courier New" w:hAnsi="Courier New" w:cs="Courier New" w:hint="default"/>
-      </w:rPr>
-    </w:lvl>
-    <w:lvl w:ilvl="2" w:tplc="04090005" w:tentative="1">
-      <w:start w:val="1"/>
-      <w:numFmt w:val="bullet"/>
-      <w:lvlText w:val=""/>
-      <w:lvlJc w:val="left"/>
-      <w:pPr>
-        <w:ind w:left="2520" w:hanging="360"/>
-      </w:pPr>
-      <w:rPr>
-        <w:rFonts w:ascii="Wingdings" w:hAnsi="Wingdings" w:hint="default"/>
-      </w:rPr>
-    </w:lvl>
-    <w:lvl w:ilvl="3" w:tplc="04090001" w:tentative="1">
-      <w:start w:val="1"/>
-      <w:numFmt w:val="bullet"/>
-      <w:lvlText w:val=""/>
-      <w:lvlJc w:val="left"/>
-      <w:pPr>
-        <w:ind w:left="3240" w:hanging="360"/>
-      </w:pPr>
-      <w:rPr>
-        <w:rFonts w:ascii="Symbol" w:hAnsi="Symbol" w:hint="default"/>
-      </w:rPr>
-    </w:lvl>
-    <w:lvl w:ilvl="4" w:tplc="04090003" w:tentative="1">
-      <w:start w:val="1"/>
-      <w:numFmt w:val="bullet"/>
-      <w:lvlText w:val="o"/>
-      <w:lvlJc w:val="left"/>
-      <w:pPr>
-        <w:ind w:left="3960" w:hanging="360"/>
-      </w:pPr>
-      <w:rPr>
-        <w:rFonts w:ascii="Courier New" w:hAnsi="Courier New" w:cs="Courier New" w:hint="default"/>
-      </w:rPr>
-    </w:lvl>
-    <w:lvl w:ilvl="5" w:tplc="04090005" w:tentative="1">
-      <w:start w:val="1"/>
-      <w:numFmt w:val="bullet"/>
-      <w:lvlText w:val=""/>
-      <w:lvlJc w:val="left"/>
-      <w:pPr>
-        <w:ind w:left="4680" w:hanging="360"/>
-      </w:pPr>
-      <w:rPr>
-        <w:rFonts w:ascii="Wingdings" w:hAnsi="Wingdings" w:hint="default"/>
-      </w:rPr>
-    </w:lvl>
-    <w:lvl w:ilvl="6" w:tplc="04090001" w:tentative="1">
-      <w:start w:val="1"/>
-      <w:numFmt w:val="bullet"/>
-      <w:lvlText w:val=""/>
-      <w:lvlJc w:val="left"/>
-      <w:pPr>
-        <w:ind w:left="5400" w:hanging="360"/>
-      </w:pPr>
-      <w:rPr>
-        <w:rFonts w:ascii="Symbol" w:hAnsi="Symbol" w:hint="default"/>
-      </w:rPr>
-    </w:lvl>
-    <w:lvl w:ilvl="7" w:tplc="04090003" w:tentative="1">
-      <w:start w:val="1"/>
-      <w:numFmt w:val="bullet"/>
-      <w:lvlText w:val="o"/>
-      <w:lvlJc w:val="left"/>
-      <w:pPr>
-        <w:ind w:left="6120" w:hanging="360"/>
-      </w:pPr>
-      <w:rPr>
-        <w:rFonts w:ascii="Courier New" w:hAnsi="Courier New" w:cs="Courier New" w:hint="default"/>
-      </w:rPr>
-    </w:lvl>
-    <w:lvl w:ilvl="8" w:tplc="04090005" w:tentative="1">
-      <w:start w:val="1"/>
-      <w:numFmt w:val="bullet"/>
-      <w:lvlText w:val=""/>
-      <w:lvlJc w:val="left"/>
-      <w:pPr>
-        <w:ind w:left="6840" w:hanging="360"/>
-      </w:pPr>
-      <w:rPr>
-        <w:rFonts w:ascii="Wingdings" w:hAnsi="Wingdings" w:hint="default"/>
-      </w:rPr>
-    </w:lvl>
-  </w:abstractNum>
-  <w:abstractNum w:abstractNumId="12" w15:restartNumberingAfterBreak="0">
-    <w:nsid w:val="65E25737"/>
+    <w:nsid w:val="6EC9574D"/>
     <w:multiLevelType w:val="multilevel"/>
-    <w:tmpl w:val="A4AAC0FC"/>
+    <w:tmpl w:val="044C0FE6"/>
     <w:lvl w:ilvl="0">
       <w:start w:val="1"/>
       <w:numFmt w:val="bullet"/>
@@ -8176,68 +7401,52 @@
         <w:sz w:val="20"/>
       </w:rPr>
     </w:lvl>
-    <w:lvl w:ilvl="1" w:tentative="1">
+    <w:lvl w:ilvl="1">
+      <w:start w:val="1"/>
+      <w:numFmt w:val="bullet"/>
+      <w:lvlText w:val=""/>
+      <w:lvlJc w:val="left"/>
+      <w:pPr>
+        <w:ind w:left="1440" w:hanging="360"/>
+      </w:pPr>
+      <w:rPr>
+        <w:rFonts w:ascii="Wingdings" w:hAnsi="Wingdings" w:hint="default"/>
+      </w:rPr>
+    </w:lvl>
+    <w:lvl w:ilvl="2">
+      <w:start w:val="1"/>
+      <w:numFmt w:val="bullet"/>
+      <w:lvlText w:val=""/>
+      <w:lvlJc w:val="left"/>
+      <w:pPr>
+        <w:ind w:left="2160" w:hanging="360"/>
+      </w:pPr>
+      <w:rPr>
+        <w:rFonts w:ascii="Wingdings" w:hAnsi="Wingdings" w:hint="default"/>
+      </w:rPr>
+    </w:lvl>
+    <w:lvl w:ilvl="3">
+      <w:start w:val="1"/>
+      <w:numFmt w:val="bullet"/>
+      <w:lvlText w:val="-"/>
+      <w:lvlJc w:val="left"/>
+      <w:pPr>
+        <w:ind w:left="2880" w:hanging="360"/>
+      </w:pPr>
+      <w:rPr>
+        <w:rFonts w:ascii="Times New Roman" w:eastAsiaTheme="minorHAnsi" w:hAnsi="Times New Roman" w:cs="Times New Roman" w:hint="default"/>
+      </w:rPr>
+    </w:lvl>
+    <w:lvl w:ilvl="4">
       <w:start w:val="1"/>
       <w:numFmt w:val="bullet"/>
       <w:lvlText w:val="o"/>
       <w:lvlJc w:val="left"/>
       <w:pPr>
-        <w:tabs>
-          <w:tab w:val="num" w:pos="1440"/>
-        </w:tabs>
-        <w:ind w:left="1440" w:hanging="360"/>
-      </w:pPr>
-      <w:rPr>
-        <w:rFonts w:ascii="Courier New" w:hAnsi="Courier New" w:hint="default"/>
-        <w:sz w:val="20"/>
-      </w:rPr>
-    </w:lvl>
-    <w:lvl w:ilvl="2" w:tentative="1">
-      <w:start w:val="1"/>
-      <w:numFmt w:val="bullet"/>
-      <w:lvlText w:val=""/>
-      <w:lvlJc w:val="left"/>
-      <w:pPr>
-        <w:tabs>
-          <w:tab w:val="num" w:pos="2160"/>
-        </w:tabs>
-        <w:ind w:left="2160" w:hanging="360"/>
-      </w:pPr>
-      <w:rPr>
-        <w:rFonts w:ascii="Wingdings" w:hAnsi="Wingdings" w:hint="default"/>
-        <w:sz w:val="20"/>
-      </w:rPr>
-    </w:lvl>
-    <w:lvl w:ilvl="3" w:tentative="1">
-      <w:start w:val="1"/>
-      <w:numFmt w:val="bullet"/>
-      <w:lvlText w:val=""/>
-      <w:lvlJc w:val="left"/>
-      <w:pPr>
-        <w:tabs>
-          <w:tab w:val="num" w:pos="2880"/>
-        </w:tabs>
-        <w:ind w:left="2880" w:hanging="360"/>
-      </w:pPr>
-      <w:rPr>
-        <w:rFonts w:ascii="Wingdings" w:hAnsi="Wingdings" w:hint="default"/>
-        <w:sz w:val="20"/>
-      </w:rPr>
-    </w:lvl>
-    <w:lvl w:ilvl="4" w:tentative="1">
-      <w:start w:val="1"/>
-      <w:numFmt w:val="bullet"/>
-      <w:lvlText w:val=""/>
-      <w:lvlJc w:val="left"/>
-      <w:pPr>
-        <w:tabs>
-          <w:tab w:val="num" w:pos="3600"/>
-        </w:tabs>
         <w:ind w:left="3600" w:hanging="360"/>
       </w:pPr>
       <w:rPr>
-        <w:rFonts w:ascii="Wingdings" w:hAnsi="Wingdings" w:hint="default"/>
-        <w:sz w:val="20"/>
+        <w:rFonts w:ascii="Courier New" w:hAnsi="Courier New" w:cs="Courier New" w:hint="default"/>
       </w:rPr>
     </w:lvl>
     <w:lvl w:ilvl="5" w:tentative="1">
@@ -8298,401 +7507,6 @@
           <w:tab w:val="num" w:pos="6480"/>
         </w:tabs>
         <w:ind w:left="6480" w:hanging="360"/>
-      </w:pPr>
-      <w:rPr>
-        <w:rFonts w:ascii="Wingdings" w:hAnsi="Wingdings" w:hint="default"/>
-        <w:sz w:val="20"/>
-      </w:rPr>
-    </w:lvl>
-  </w:abstractNum>
-  <w:abstractNum w:abstractNumId="13" w15:restartNumberingAfterBreak="0">
-    <w:nsid w:val="6DF94B18"/>
-    <w:multiLevelType w:val="hybridMultilevel"/>
-    <w:tmpl w:val="CEBA5AA6"/>
-    <w:lvl w:ilvl="0" w:tplc="04090009">
-      <w:start w:val="1"/>
-      <w:numFmt w:val="bullet"/>
-      <w:lvlText w:val=""/>
-      <w:lvlJc w:val="left"/>
-      <w:pPr>
-        <w:ind w:left="1080" w:hanging="360"/>
-      </w:pPr>
-      <w:rPr>
-        <w:rFonts w:ascii="Wingdings" w:hAnsi="Wingdings" w:hint="default"/>
-      </w:rPr>
-    </w:lvl>
-    <w:lvl w:ilvl="1" w:tplc="04090003" w:tentative="1">
-      <w:start w:val="1"/>
-      <w:numFmt w:val="bullet"/>
-      <w:lvlText w:val="o"/>
-      <w:lvlJc w:val="left"/>
-      <w:pPr>
-        <w:ind w:left="1800" w:hanging="360"/>
-      </w:pPr>
-      <w:rPr>
-        <w:rFonts w:ascii="Courier New" w:hAnsi="Courier New" w:cs="Courier New" w:hint="default"/>
-      </w:rPr>
-    </w:lvl>
-    <w:lvl w:ilvl="2" w:tplc="04090005" w:tentative="1">
-      <w:start w:val="1"/>
-      <w:numFmt w:val="bullet"/>
-      <w:lvlText w:val=""/>
-      <w:lvlJc w:val="left"/>
-      <w:pPr>
-        <w:ind w:left="2520" w:hanging="360"/>
-      </w:pPr>
-      <w:rPr>
-        <w:rFonts w:ascii="Wingdings" w:hAnsi="Wingdings" w:hint="default"/>
-      </w:rPr>
-    </w:lvl>
-    <w:lvl w:ilvl="3" w:tplc="04090001" w:tentative="1">
-      <w:start w:val="1"/>
-      <w:numFmt w:val="bullet"/>
-      <w:lvlText w:val=""/>
-      <w:lvlJc w:val="left"/>
-      <w:pPr>
-        <w:ind w:left="3240" w:hanging="360"/>
-      </w:pPr>
-      <w:rPr>
-        <w:rFonts w:ascii="Symbol" w:hAnsi="Symbol" w:hint="default"/>
-      </w:rPr>
-    </w:lvl>
-    <w:lvl w:ilvl="4" w:tplc="04090003" w:tentative="1">
-      <w:start w:val="1"/>
-      <w:numFmt w:val="bullet"/>
-      <w:lvlText w:val="o"/>
-      <w:lvlJc w:val="left"/>
-      <w:pPr>
-        <w:ind w:left="3960" w:hanging="360"/>
-      </w:pPr>
-      <w:rPr>
-        <w:rFonts w:ascii="Courier New" w:hAnsi="Courier New" w:cs="Courier New" w:hint="default"/>
-      </w:rPr>
-    </w:lvl>
-    <w:lvl w:ilvl="5" w:tplc="04090005" w:tentative="1">
-      <w:start w:val="1"/>
-      <w:numFmt w:val="bullet"/>
-      <w:lvlText w:val=""/>
-      <w:lvlJc w:val="left"/>
-      <w:pPr>
-        <w:ind w:left="4680" w:hanging="360"/>
-      </w:pPr>
-      <w:rPr>
-        <w:rFonts w:ascii="Wingdings" w:hAnsi="Wingdings" w:hint="default"/>
-      </w:rPr>
-    </w:lvl>
-    <w:lvl w:ilvl="6" w:tplc="04090001" w:tentative="1">
-      <w:start w:val="1"/>
-      <w:numFmt w:val="bullet"/>
-      <w:lvlText w:val=""/>
-      <w:lvlJc w:val="left"/>
-      <w:pPr>
-        <w:ind w:left="5400" w:hanging="360"/>
-      </w:pPr>
-      <w:rPr>
-        <w:rFonts w:ascii="Symbol" w:hAnsi="Symbol" w:hint="default"/>
-      </w:rPr>
-    </w:lvl>
-    <w:lvl w:ilvl="7" w:tplc="04090003" w:tentative="1">
-      <w:start w:val="1"/>
-      <w:numFmt w:val="bullet"/>
-      <w:lvlText w:val="o"/>
-      <w:lvlJc w:val="left"/>
-      <w:pPr>
-        <w:ind w:left="6120" w:hanging="360"/>
-      </w:pPr>
-      <w:rPr>
-        <w:rFonts w:ascii="Courier New" w:hAnsi="Courier New" w:cs="Courier New" w:hint="default"/>
-      </w:rPr>
-    </w:lvl>
-    <w:lvl w:ilvl="8" w:tplc="04090005" w:tentative="1">
-      <w:start w:val="1"/>
-      <w:numFmt w:val="bullet"/>
-      <w:lvlText w:val=""/>
-      <w:lvlJc w:val="left"/>
-      <w:pPr>
-        <w:ind w:left="6840" w:hanging="360"/>
-      </w:pPr>
-      <w:rPr>
-        <w:rFonts w:ascii="Wingdings" w:hAnsi="Wingdings" w:hint="default"/>
-      </w:rPr>
-    </w:lvl>
-  </w:abstractNum>
-  <w:abstractNum w:abstractNumId="14" w15:restartNumberingAfterBreak="0">
-    <w:nsid w:val="6EC9574D"/>
-    <w:multiLevelType w:val="multilevel"/>
-    <w:tmpl w:val="044C0FE6"/>
-    <w:lvl w:ilvl="0">
-      <w:start w:val="1"/>
-      <w:numFmt w:val="bullet"/>
-      <w:lvlText w:val=""/>
-      <w:lvlJc w:val="left"/>
-      <w:pPr>
-        <w:tabs>
-          <w:tab w:val="num" w:pos="720"/>
-        </w:tabs>
-        <w:ind w:left="720" w:hanging="360"/>
-      </w:pPr>
-      <w:rPr>
-        <w:rFonts w:ascii="Wingdings" w:hAnsi="Wingdings" w:hint="default"/>
-        <w:sz w:val="20"/>
-      </w:rPr>
-    </w:lvl>
-    <w:lvl w:ilvl="1">
-      <w:start w:val="1"/>
-      <w:numFmt w:val="bullet"/>
-      <w:lvlText w:val=""/>
-      <w:lvlJc w:val="left"/>
-      <w:pPr>
-        <w:ind w:left="1440" w:hanging="360"/>
-      </w:pPr>
-      <w:rPr>
-        <w:rFonts w:ascii="Wingdings" w:hAnsi="Wingdings" w:hint="default"/>
-      </w:rPr>
-    </w:lvl>
-    <w:lvl w:ilvl="2">
-      <w:start w:val="1"/>
-      <w:numFmt w:val="bullet"/>
-      <w:lvlText w:val=""/>
-      <w:lvlJc w:val="left"/>
-      <w:pPr>
-        <w:ind w:left="2160" w:hanging="360"/>
-      </w:pPr>
-      <w:rPr>
-        <w:rFonts w:ascii="Wingdings" w:hAnsi="Wingdings" w:hint="default"/>
-      </w:rPr>
-    </w:lvl>
-    <w:lvl w:ilvl="3">
-      <w:start w:val="1"/>
-      <w:numFmt w:val="bullet"/>
-      <w:lvlText w:val="-"/>
-      <w:lvlJc w:val="left"/>
-      <w:pPr>
-        <w:ind w:left="2880" w:hanging="360"/>
-      </w:pPr>
-      <w:rPr>
-        <w:rFonts w:ascii="Times New Roman" w:eastAsiaTheme="minorHAnsi" w:hAnsi="Times New Roman" w:cs="Times New Roman" w:hint="default"/>
-      </w:rPr>
-    </w:lvl>
-    <w:lvl w:ilvl="4">
-      <w:start w:val="1"/>
-      <w:numFmt w:val="bullet"/>
-      <w:lvlText w:val="o"/>
-      <w:lvlJc w:val="left"/>
-      <w:pPr>
-        <w:ind w:left="3600" w:hanging="360"/>
-      </w:pPr>
-      <w:rPr>
-        <w:rFonts w:ascii="Courier New" w:hAnsi="Courier New" w:cs="Courier New" w:hint="default"/>
-      </w:rPr>
-    </w:lvl>
-    <w:lvl w:ilvl="5" w:tentative="1">
-      <w:start w:val="1"/>
-      <w:numFmt w:val="bullet"/>
-      <w:lvlText w:val=""/>
-      <w:lvlJc w:val="left"/>
-      <w:pPr>
-        <w:tabs>
-          <w:tab w:val="num" w:pos="4320"/>
-        </w:tabs>
-        <w:ind w:left="4320" w:hanging="360"/>
-      </w:pPr>
-      <w:rPr>
-        <w:rFonts w:ascii="Wingdings" w:hAnsi="Wingdings" w:hint="default"/>
-        <w:sz w:val="20"/>
-      </w:rPr>
-    </w:lvl>
-    <w:lvl w:ilvl="6" w:tentative="1">
-      <w:start w:val="1"/>
-      <w:numFmt w:val="bullet"/>
-      <w:lvlText w:val=""/>
-      <w:lvlJc w:val="left"/>
-      <w:pPr>
-        <w:tabs>
-          <w:tab w:val="num" w:pos="5040"/>
-        </w:tabs>
-        <w:ind w:left="5040" w:hanging="360"/>
-      </w:pPr>
-      <w:rPr>
-        <w:rFonts w:ascii="Wingdings" w:hAnsi="Wingdings" w:hint="default"/>
-        <w:sz w:val="20"/>
-      </w:rPr>
-    </w:lvl>
-    <w:lvl w:ilvl="7" w:tentative="1">
-      <w:start w:val="1"/>
-      <w:numFmt w:val="bullet"/>
-      <w:lvlText w:val=""/>
-      <w:lvlJc w:val="left"/>
-      <w:pPr>
-        <w:tabs>
-          <w:tab w:val="num" w:pos="5760"/>
-        </w:tabs>
-        <w:ind w:left="5760" w:hanging="360"/>
-      </w:pPr>
-      <w:rPr>
-        <w:rFonts w:ascii="Wingdings" w:hAnsi="Wingdings" w:hint="default"/>
-        <w:sz w:val="20"/>
-      </w:rPr>
-    </w:lvl>
-    <w:lvl w:ilvl="8" w:tentative="1">
-      <w:start w:val="1"/>
-      <w:numFmt w:val="bullet"/>
-      <w:lvlText w:val=""/>
-      <w:lvlJc w:val="left"/>
-      <w:pPr>
-        <w:tabs>
-          <w:tab w:val="num" w:pos="6480"/>
-        </w:tabs>
-        <w:ind w:left="6480" w:hanging="360"/>
-      </w:pPr>
-      <w:rPr>
-        <w:rFonts w:ascii="Wingdings" w:hAnsi="Wingdings" w:hint="default"/>
-        <w:sz w:val="20"/>
-      </w:rPr>
-    </w:lvl>
-  </w:abstractNum>
-  <w:abstractNum w:abstractNumId="15" w15:restartNumberingAfterBreak="0">
-    <w:nsid w:val="78622487"/>
-    <w:multiLevelType w:val="multilevel"/>
-    <w:tmpl w:val="2564F118"/>
-    <w:lvl w:ilvl="0">
-      <w:start w:val="1"/>
-      <w:numFmt w:val="bullet"/>
-      <w:lvlText w:val=""/>
-      <w:lvlJc w:val="left"/>
-      <w:pPr>
-        <w:tabs>
-          <w:tab w:val="num" w:pos="2160"/>
-        </w:tabs>
-        <w:ind w:left="2160" w:hanging="360"/>
-      </w:pPr>
-      <w:rPr>
-        <w:rFonts w:ascii="Wingdings" w:hAnsi="Wingdings" w:hint="default"/>
-        <w:sz w:val="20"/>
-      </w:rPr>
-    </w:lvl>
-    <w:lvl w:ilvl="1">
-      <w:start w:val="1"/>
-      <w:numFmt w:val="bullet"/>
-      <w:lvlText w:val="o"/>
-      <w:lvlJc w:val="left"/>
-      <w:pPr>
-        <w:tabs>
-          <w:tab w:val="num" w:pos="2880"/>
-        </w:tabs>
-        <w:ind w:left="2880" w:hanging="360"/>
-      </w:pPr>
-      <w:rPr>
-        <w:rFonts w:ascii="Courier New" w:hAnsi="Courier New" w:hint="default"/>
-        <w:sz w:val="20"/>
-      </w:rPr>
-    </w:lvl>
-    <w:lvl w:ilvl="2">
-      <w:start w:val="1"/>
-      <w:numFmt w:val="bullet"/>
-      <w:lvlText w:val=""/>
-      <w:lvlJc w:val="left"/>
-      <w:pPr>
-        <w:tabs>
-          <w:tab w:val="num" w:pos="3600"/>
-        </w:tabs>
-        <w:ind w:left="3600" w:hanging="360"/>
-      </w:pPr>
-      <w:rPr>
-        <w:rFonts w:ascii="Wingdings" w:hAnsi="Wingdings" w:hint="default"/>
-        <w:sz w:val="20"/>
-      </w:rPr>
-    </w:lvl>
-    <w:lvl w:ilvl="3" w:tentative="1">
-      <w:start w:val="1"/>
-      <w:numFmt w:val="bullet"/>
-      <w:lvlText w:val=""/>
-      <w:lvlJc w:val="left"/>
-      <w:pPr>
-        <w:tabs>
-          <w:tab w:val="num" w:pos="4320"/>
-        </w:tabs>
-        <w:ind w:left="4320" w:hanging="360"/>
-      </w:pPr>
-      <w:rPr>
-        <w:rFonts w:ascii="Wingdings" w:hAnsi="Wingdings" w:hint="default"/>
-        <w:sz w:val="20"/>
-      </w:rPr>
-    </w:lvl>
-    <w:lvl w:ilvl="4" w:tentative="1">
-      <w:start w:val="1"/>
-      <w:numFmt w:val="bullet"/>
-      <w:lvlText w:val=""/>
-      <w:lvlJc w:val="left"/>
-      <w:pPr>
-        <w:tabs>
-          <w:tab w:val="num" w:pos="5040"/>
-        </w:tabs>
-        <w:ind w:left="5040" w:hanging="360"/>
-      </w:pPr>
-      <w:rPr>
-        <w:rFonts w:ascii="Wingdings" w:hAnsi="Wingdings" w:hint="default"/>
-        <w:sz w:val="20"/>
-      </w:rPr>
-    </w:lvl>
-    <w:lvl w:ilvl="5" w:tentative="1">
-      <w:start w:val="1"/>
-      <w:numFmt w:val="bullet"/>
-      <w:lvlText w:val=""/>
-      <w:lvlJc w:val="left"/>
-      <w:pPr>
-        <w:tabs>
-          <w:tab w:val="num" w:pos="5760"/>
-        </w:tabs>
-        <w:ind w:left="5760" w:hanging="360"/>
-      </w:pPr>
-      <w:rPr>
-        <w:rFonts w:ascii="Wingdings" w:hAnsi="Wingdings" w:hint="default"/>
-        <w:sz w:val="20"/>
-      </w:rPr>
-    </w:lvl>
-    <w:lvl w:ilvl="6" w:tentative="1">
-      <w:start w:val="1"/>
-      <w:numFmt w:val="bullet"/>
-      <w:lvlText w:val=""/>
-      <w:lvlJc w:val="left"/>
-      <w:pPr>
-        <w:tabs>
-          <w:tab w:val="num" w:pos="6480"/>
-        </w:tabs>
-        <w:ind w:left="6480" w:hanging="360"/>
-      </w:pPr>
-      <w:rPr>
-        <w:rFonts w:ascii="Wingdings" w:hAnsi="Wingdings" w:hint="default"/>
-        <w:sz w:val="20"/>
-      </w:rPr>
-    </w:lvl>
-    <w:lvl w:ilvl="7" w:tentative="1">
-      <w:start w:val="1"/>
-      <w:numFmt w:val="bullet"/>
-      <w:lvlText w:val=""/>
-      <w:lvlJc w:val="left"/>
-      <w:pPr>
-        <w:tabs>
-          <w:tab w:val="num" w:pos="7200"/>
-        </w:tabs>
-        <w:ind w:left="7200" w:hanging="360"/>
-      </w:pPr>
-      <w:rPr>
-        <w:rFonts w:ascii="Wingdings" w:hAnsi="Wingdings" w:hint="default"/>
-        <w:sz w:val="20"/>
-      </w:rPr>
-    </w:lvl>
-    <w:lvl w:ilvl="8" w:tentative="1">
-      <w:start w:val="1"/>
-      <w:numFmt w:val="bullet"/>
-      <w:lvlText w:val=""/>
-      <w:lvlJc w:val="left"/>
-      <w:pPr>
-        <w:tabs>
-          <w:tab w:val="num" w:pos="7920"/>
-        </w:tabs>
-        <w:ind w:left="7920" w:hanging="360"/>
       </w:pPr>
       <w:rPr>
         <w:rFonts w:ascii="Wingdings" w:hAnsi="Wingdings" w:hint="default"/>
@@ -8707,7 +7521,7 @@
     <w:abstractNumId w:val="3"/>
   </w:num>
   <w:num w:numId="3" w16cid:durableId="1712412173">
-    <w:abstractNumId w:val="14"/>
+    <w:abstractNumId w:val="10"/>
   </w:num>
   <w:num w:numId="4" w16cid:durableId="2111773968">
     <w:abstractNumId w:val="9"/>
@@ -8732,21 +7546,6 @@
   </w:num>
   <w:num w:numId="11" w16cid:durableId="1129664562">
     <w:abstractNumId w:val="4"/>
-  </w:num>
-  <w:num w:numId="12" w16cid:durableId="2071809838">
-    <w:abstractNumId w:val="13"/>
-  </w:num>
-  <w:num w:numId="13" w16cid:durableId="1967156912">
-    <w:abstractNumId w:val="12"/>
-  </w:num>
-  <w:num w:numId="14" w16cid:durableId="1615135832">
-    <w:abstractNumId w:val="10"/>
-  </w:num>
-  <w:num w:numId="15" w16cid:durableId="1646279439">
-    <w:abstractNumId w:val="15"/>
-  </w:num>
-  <w:num w:numId="16" w16cid:durableId="1238318622">
-    <w:abstractNumId w:val="11"/>
   </w:num>
   <w:numIdMacAtCleanup w:val="11"/>
 </w:numbering>
@@ -9154,11 +7953,11 @@
     <w:qFormat/>
     <w:rsid w:val="00933171"/>
   </w:style>
-  <w:style w:type="paragraph" w:styleId="Heading1">
+  <w:style w:type="paragraph" w:styleId="Ttulo1">
     <w:name w:val="heading 1"/>
     <w:basedOn w:val="Normal"/>
     <w:next w:val="Normal"/>
-    <w:link w:val="Heading1Char"/>
+    <w:link w:val="Ttulo1Car"/>
     <w:uiPriority w:val="9"/>
     <w:qFormat/>
     <w:rsid w:val="00DD28B0"/>
@@ -9175,11 +7974,11 @@
       <w:szCs w:val="40"/>
     </w:rPr>
   </w:style>
-  <w:style w:type="paragraph" w:styleId="Heading2">
+  <w:style w:type="paragraph" w:styleId="Ttulo2">
     <w:name w:val="heading 2"/>
     <w:basedOn w:val="Normal"/>
     <w:next w:val="Normal"/>
-    <w:link w:val="Heading2Char"/>
+    <w:link w:val="Ttulo2Car"/>
     <w:uiPriority w:val="9"/>
     <w:semiHidden/>
     <w:unhideWhenUsed/>
@@ -9198,11 +7997,11 @@
       <w:szCs w:val="32"/>
     </w:rPr>
   </w:style>
-  <w:style w:type="paragraph" w:styleId="Heading3">
+  <w:style w:type="paragraph" w:styleId="Ttulo3">
     <w:name w:val="heading 3"/>
     <w:basedOn w:val="Normal"/>
     <w:next w:val="Normal"/>
-    <w:link w:val="Heading3Char"/>
+    <w:link w:val="Ttulo3Car"/>
     <w:uiPriority w:val="9"/>
     <w:semiHidden/>
     <w:unhideWhenUsed/>
@@ -9221,11 +8020,11 @@
       <w:szCs w:val="28"/>
     </w:rPr>
   </w:style>
-  <w:style w:type="paragraph" w:styleId="Heading4">
+  <w:style w:type="paragraph" w:styleId="Ttulo4">
     <w:name w:val="heading 4"/>
     <w:basedOn w:val="Normal"/>
     <w:next w:val="Normal"/>
-    <w:link w:val="Heading4Char"/>
+    <w:link w:val="Ttulo4Car"/>
     <w:uiPriority w:val="9"/>
     <w:unhideWhenUsed/>
     <w:qFormat/>
@@ -9243,11 +8042,11 @@
       <w:color w:val="0F4761" w:themeColor="accent1" w:themeShade="BF"/>
     </w:rPr>
   </w:style>
-  <w:style w:type="paragraph" w:styleId="Heading5">
+  <w:style w:type="paragraph" w:styleId="Ttulo5">
     <w:name w:val="heading 5"/>
     <w:basedOn w:val="Normal"/>
     <w:next w:val="Normal"/>
-    <w:link w:val="Heading5Char"/>
+    <w:link w:val="Ttulo5Car"/>
     <w:uiPriority w:val="9"/>
     <w:semiHidden/>
     <w:unhideWhenUsed/>
@@ -9264,11 +8063,11 @@
       <w:color w:val="0F4761" w:themeColor="accent1" w:themeShade="BF"/>
     </w:rPr>
   </w:style>
-  <w:style w:type="paragraph" w:styleId="Heading6">
+  <w:style w:type="paragraph" w:styleId="Ttulo6">
     <w:name w:val="heading 6"/>
     <w:basedOn w:val="Normal"/>
     <w:next w:val="Normal"/>
-    <w:link w:val="Heading6Char"/>
+    <w:link w:val="Ttulo6Car"/>
     <w:uiPriority w:val="9"/>
     <w:semiHidden/>
     <w:unhideWhenUsed/>
@@ -9287,11 +8086,11 @@
       <w:color w:val="595959" w:themeColor="text1" w:themeTint="A6"/>
     </w:rPr>
   </w:style>
-  <w:style w:type="paragraph" w:styleId="Heading7">
+  <w:style w:type="paragraph" w:styleId="Ttulo7">
     <w:name w:val="heading 7"/>
     <w:basedOn w:val="Normal"/>
     <w:next w:val="Normal"/>
-    <w:link w:val="Heading7Char"/>
+    <w:link w:val="Ttulo7Car"/>
     <w:uiPriority w:val="9"/>
     <w:semiHidden/>
     <w:unhideWhenUsed/>
@@ -9308,11 +8107,11 @@
       <w:color w:val="595959" w:themeColor="text1" w:themeTint="A6"/>
     </w:rPr>
   </w:style>
-  <w:style w:type="paragraph" w:styleId="Heading8">
+  <w:style w:type="paragraph" w:styleId="Ttulo8">
     <w:name w:val="heading 8"/>
     <w:basedOn w:val="Normal"/>
     <w:next w:val="Normal"/>
-    <w:link w:val="Heading8Char"/>
+    <w:link w:val="Ttulo8Car"/>
     <w:uiPriority w:val="9"/>
     <w:semiHidden/>
     <w:unhideWhenUsed/>
@@ -9331,11 +8130,11 @@
       <w:color w:val="272727" w:themeColor="text1" w:themeTint="D8"/>
     </w:rPr>
   </w:style>
-  <w:style w:type="paragraph" w:styleId="Heading9">
+  <w:style w:type="paragraph" w:styleId="Ttulo9">
     <w:name w:val="heading 9"/>
     <w:basedOn w:val="Normal"/>
     <w:next w:val="Normal"/>
-    <w:link w:val="Heading9Char"/>
+    <w:link w:val="Ttulo9Car"/>
     <w:uiPriority w:val="9"/>
     <w:semiHidden/>
     <w:unhideWhenUsed/>
@@ -9352,12 +8151,13 @@
       <w:color w:val="272727" w:themeColor="text1" w:themeTint="D8"/>
     </w:rPr>
   </w:style>
-  <w:style w:type="character" w:default="1" w:styleId="DefaultParagraphFont">
+  <w:style w:type="character" w:default="1" w:styleId="Fuentedeprrafopredeter">
     <w:name w:val="Default Paragraph Font"/>
     <w:uiPriority w:val="1"/>
+    <w:semiHidden/>
     <w:unhideWhenUsed/>
   </w:style>
-  <w:style w:type="table" w:default="1" w:styleId="TableNormal">
+  <w:style w:type="table" w:default="1" w:styleId="Tablanormal">
     <w:name w:val="Normal Table"/>
     <w:uiPriority w:val="99"/>
     <w:semiHidden/>
@@ -9372,16 +8172,16 @@
       </w:tblCellMar>
     </w:tblPr>
   </w:style>
-  <w:style w:type="numbering" w:default="1" w:styleId="NoList">
+  <w:style w:type="numbering" w:default="1" w:styleId="Sinlista">
     <w:name w:val="No List"/>
     <w:uiPriority w:val="99"/>
     <w:semiHidden/>
     <w:unhideWhenUsed/>
   </w:style>
-  <w:style w:type="character" w:customStyle="1" w:styleId="Heading1Char">
-    <w:name w:val="Heading 1 Char"/>
-    <w:basedOn w:val="DefaultParagraphFont"/>
-    <w:link w:val="Heading1"/>
+  <w:style w:type="character" w:customStyle="1" w:styleId="Ttulo1Car">
+    <w:name w:val="Título 1 Car"/>
+    <w:basedOn w:val="Fuentedeprrafopredeter"/>
+    <w:link w:val="Ttulo1"/>
     <w:uiPriority w:val="9"/>
     <w:rsid w:val="00DD28B0"/>
     <w:rPr>
@@ -9391,10 +8191,10 @@
       <w:szCs w:val="40"/>
     </w:rPr>
   </w:style>
-  <w:style w:type="character" w:customStyle="1" w:styleId="Heading2Char">
-    <w:name w:val="Heading 2 Char"/>
-    <w:basedOn w:val="DefaultParagraphFont"/>
-    <w:link w:val="Heading2"/>
+  <w:style w:type="character" w:customStyle="1" w:styleId="Ttulo2Car">
+    <w:name w:val="Título 2 Car"/>
+    <w:basedOn w:val="Fuentedeprrafopredeter"/>
+    <w:link w:val="Ttulo2"/>
     <w:uiPriority w:val="9"/>
     <w:semiHidden/>
     <w:rsid w:val="00DD28B0"/>
@@ -9405,10 +8205,10 @@
       <w:szCs w:val="32"/>
     </w:rPr>
   </w:style>
-  <w:style w:type="character" w:customStyle="1" w:styleId="Heading3Char">
-    <w:name w:val="Heading 3 Char"/>
-    <w:basedOn w:val="DefaultParagraphFont"/>
-    <w:link w:val="Heading3"/>
+  <w:style w:type="character" w:customStyle="1" w:styleId="Ttulo3Car">
+    <w:name w:val="Título 3 Car"/>
+    <w:basedOn w:val="Fuentedeprrafopredeter"/>
+    <w:link w:val="Ttulo3"/>
     <w:uiPriority w:val="9"/>
     <w:semiHidden/>
     <w:rsid w:val="00DD28B0"/>
@@ -9419,10 +8219,10 @@
       <w:szCs w:val="28"/>
     </w:rPr>
   </w:style>
-  <w:style w:type="character" w:customStyle="1" w:styleId="Heading4Char">
-    <w:name w:val="Heading 4 Char"/>
-    <w:basedOn w:val="DefaultParagraphFont"/>
-    <w:link w:val="Heading4"/>
+  <w:style w:type="character" w:customStyle="1" w:styleId="Ttulo4Car">
+    <w:name w:val="Título 4 Car"/>
+    <w:basedOn w:val="Fuentedeprrafopredeter"/>
+    <w:link w:val="Ttulo4"/>
     <w:uiPriority w:val="9"/>
     <w:rsid w:val="00DD28B0"/>
     <w:rPr>
@@ -9432,10 +8232,10 @@
       <w:color w:val="0F4761" w:themeColor="accent1" w:themeShade="BF"/>
     </w:rPr>
   </w:style>
-  <w:style w:type="character" w:customStyle="1" w:styleId="Heading5Char">
-    <w:name w:val="Heading 5 Char"/>
-    <w:basedOn w:val="DefaultParagraphFont"/>
-    <w:link w:val="Heading5"/>
+  <w:style w:type="character" w:customStyle="1" w:styleId="Ttulo5Car">
+    <w:name w:val="Título 5 Car"/>
+    <w:basedOn w:val="Fuentedeprrafopredeter"/>
+    <w:link w:val="Ttulo5"/>
     <w:uiPriority w:val="9"/>
     <w:semiHidden/>
     <w:rsid w:val="00DD28B0"/>
@@ -9444,10 +8244,10 @@
       <w:color w:val="0F4761" w:themeColor="accent1" w:themeShade="BF"/>
     </w:rPr>
   </w:style>
-  <w:style w:type="character" w:customStyle="1" w:styleId="Heading6Char">
-    <w:name w:val="Heading 6 Char"/>
-    <w:basedOn w:val="DefaultParagraphFont"/>
-    <w:link w:val="Heading6"/>
+  <w:style w:type="character" w:customStyle="1" w:styleId="Ttulo6Car">
+    <w:name w:val="Título 6 Car"/>
+    <w:basedOn w:val="Fuentedeprrafopredeter"/>
+    <w:link w:val="Ttulo6"/>
     <w:uiPriority w:val="9"/>
     <w:semiHidden/>
     <w:rsid w:val="00DD28B0"/>
@@ -9458,10 +8258,10 @@
       <w:color w:val="595959" w:themeColor="text1" w:themeTint="A6"/>
     </w:rPr>
   </w:style>
-  <w:style w:type="character" w:customStyle="1" w:styleId="Heading7Char">
-    <w:name w:val="Heading 7 Char"/>
-    <w:basedOn w:val="DefaultParagraphFont"/>
-    <w:link w:val="Heading7"/>
+  <w:style w:type="character" w:customStyle="1" w:styleId="Ttulo7Car">
+    <w:name w:val="Título 7 Car"/>
+    <w:basedOn w:val="Fuentedeprrafopredeter"/>
+    <w:link w:val="Ttulo7"/>
     <w:uiPriority w:val="9"/>
     <w:semiHidden/>
     <w:rsid w:val="00DD28B0"/>
@@ -9470,10 +8270,10 @@
       <w:color w:val="595959" w:themeColor="text1" w:themeTint="A6"/>
     </w:rPr>
   </w:style>
-  <w:style w:type="character" w:customStyle="1" w:styleId="Heading8Char">
-    <w:name w:val="Heading 8 Char"/>
-    <w:basedOn w:val="DefaultParagraphFont"/>
-    <w:link w:val="Heading8"/>
+  <w:style w:type="character" w:customStyle="1" w:styleId="Ttulo8Car">
+    <w:name w:val="Título 8 Car"/>
+    <w:basedOn w:val="Fuentedeprrafopredeter"/>
+    <w:link w:val="Ttulo8"/>
     <w:uiPriority w:val="9"/>
     <w:semiHidden/>
     <w:rsid w:val="00DD28B0"/>
@@ -9484,10 +8284,10 @@
       <w:color w:val="272727" w:themeColor="text1" w:themeTint="D8"/>
     </w:rPr>
   </w:style>
-  <w:style w:type="character" w:customStyle="1" w:styleId="Heading9Char">
-    <w:name w:val="Heading 9 Char"/>
-    <w:basedOn w:val="DefaultParagraphFont"/>
-    <w:link w:val="Heading9"/>
+  <w:style w:type="character" w:customStyle="1" w:styleId="Ttulo9Car">
+    <w:name w:val="Título 9 Car"/>
+    <w:basedOn w:val="Fuentedeprrafopredeter"/>
+    <w:link w:val="Ttulo9"/>
     <w:uiPriority w:val="9"/>
     <w:semiHidden/>
     <w:rsid w:val="00DD28B0"/>
@@ -9496,11 +8296,11 @@
       <w:color w:val="272727" w:themeColor="text1" w:themeTint="D8"/>
     </w:rPr>
   </w:style>
-  <w:style w:type="paragraph" w:styleId="Title">
+  <w:style w:type="paragraph" w:styleId="Ttulo">
     <w:name w:val="Title"/>
     <w:basedOn w:val="Normal"/>
     <w:next w:val="Normal"/>
-    <w:link w:val="TitleChar"/>
+    <w:link w:val="TtuloCar"/>
     <w:uiPriority w:val="10"/>
     <w:qFormat/>
     <w:rsid w:val="00DD28B0"/>
@@ -9516,10 +8316,10 @@
       <w:szCs w:val="56"/>
     </w:rPr>
   </w:style>
-  <w:style w:type="character" w:customStyle="1" w:styleId="TitleChar">
-    <w:name w:val="Title Char"/>
-    <w:basedOn w:val="DefaultParagraphFont"/>
-    <w:link w:val="Title"/>
+  <w:style w:type="character" w:customStyle="1" w:styleId="TtuloCar">
+    <w:name w:val="Título Car"/>
+    <w:basedOn w:val="Fuentedeprrafopredeter"/>
+    <w:link w:val="Ttulo"/>
     <w:uiPriority w:val="10"/>
     <w:rsid w:val="00DD28B0"/>
     <w:rPr>
@@ -9530,11 +8330,11 @@
       <w:szCs w:val="56"/>
     </w:rPr>
   </w:style>
-  <w:style w:type="paragraph" w:styleId="Subtitle">
+  <w:style w:type="paragraph" w:styleId="Subttulo">
     <w:name w:val="Subtitle"/>
     <w:basedOn w:val="Normal"/>
     <w:next w:val="Normal"/>
-    <w:link w:val="SubtitleChar"/>
+    <w:link w:val="SubttuloCar"/>
     <w:uiPriority w:val="11"/>
     <w:qFormat/>
     <w:rsid w:val="00DD28B0"/>
@@ -9551,10 +8351,10 @@
       <w:szCs w:val="28"/>
     </w:rPr>
   </w:style>
-  <w:style w:type="character" w:customStyle="1" w:styleId="SubtitleChar">
-    <w:name w:val="Subtitle Char"/>
-    <w:basedOn w:val="DefaultParagraphFont"/>
-    <w:link w:val="Subtitle"/>
+  <w:style w:type="character" w:customStyle="1" w:styleId="SubttuloCar">
+    <w:name w:val="Subtítulo Car"/>
+    <w:basedOn w:val="Fuentedeprrafopredeter"/>
+    <w:link w:val="Subttulo"/>
     <w:uiPriority w:val="11"/>
     <w:rsid w:val="00DD28B0"/>
     <w:rPr>
@@ -9565,11 +8365,11 @@
       <w:szCs w:val="28"/>
     </w:rPr>
   </w:style>
-  <w:style w:type="paragraph" w:styleId="Quote">
+  <w:style w:type="paragraph" w:styleId="Cita">
     <w:name w:val="Quote"/>
     <w:basedOn w:val="Normal"/>
     <w:next w:val="Normal"/>
-    <w:link w:val="QuoteChar"/>
+    <w:link w:val="CitaCar"/>
     <w:uiPriority w:val="29"/>
     <w:qFormat/>
     <w:rsid w:val="00DD28B0"/>
@@ -9583,10 +8383,10 @@
       <w:color w:val="404040" w:themeColor="text1" w:themeTint="BF"/>
     </w:rPr>
   </w:style>
-  <w:style w:type="character" w:customStyle="1" w:styleId="QuoteChar">
-    <w:name w:val="Quote Char"/>
-    <w:basedOn w:val="DefaultParagraphFont"/>
-    <w:link w:val="Quote"/>
+  <w:style w:type="character" w:customStyle="1" w:styleId="CitaCar">
+    <w:name w:val="Cita Car"/>
+    <w:basedOn w:val="Fuentedeprrafopredeter"/>
+    <w:link w:val="Cita"/>
     <w:uiPriority w:val="29"/>
     <w:rsid w:val="00DD28B0"/>
     <w:rPr>
@@ -9595,7 +8395,7 @@
       <w:color w:val="404040" w:themeColor="text1" w:themeTint="BF"/>
     </w:rPr>
   </w:style>
-  <w:style w:type="paragraph" w:styleId="ListParagraph">
+  <w:style w:type="paragraph" w:styleId="Prrafodelista">
     <w:name w:val="List Paragraph"/>
     <w:basedOn w:val="Normal"/>
     <w:uiPriority w:val="34"/>
@@ -9606,9 +8406,9 @@
       <w:contextualSpacing/>
     </w:pPr>
   </w:style>
-  <w:style w:type="character" w:styleId="IntenseEmphasis">
+  <w:style w:type="character" w:styleId="nfasisintenso">
     <w:name w:val="Intense Emphasis"/>
-    <w:basedOn w:val="DefaultParagraphFont"/>
+    <w:basedOn w:val="Fuentedeprrafopredeter"/>
     <w:uiPriority w:val="21"/>
     <w:qFormat/>
     <w:rsid w:val="00DD28B0"/>
@@ -9618,11 +8418,11 @@
       <w:color w:val="0F4761" w:themeColor="accent1" w:themeShade="BF"/>
     </w:rPr>
   </w:style>
-  <w:style w:type="paragraph" w:styleId="IntenseQuote">
+  <w:style w:type="paragraph" w:styleId="Citadestacada">
     <w:name w:val="Intense Quote"/>
     <w:basedOn w:val="Normal"/>
     <w:next w:val="Normal"/>
-    <w:link w:val="IntenseQuoteChar"/>
+    <w:link w:val="CitadestacadaCar"/>
     <w:uiPriority w:val="30"/>
     <w:qFormat/>
     <w:rsid w:val="00DD28B0"/>
@@ -9641,10 +8441,10 @@
       <w:color w:val="0F4761" w:themeColor="accent1" w:themeShade="BF"/>
     </w:rPr>
   </w:style>
-  <w:style w:type="character" w:customStyle="1" w:styleId="IntenseQuoteChar">
-    <w:name w:val="Intense Quote Char"/>
-    <w:basedOn w:val="DefaultParagraphFont"/>
-    <w:link w:val="IntenseQuote"/>
+  <w:style w:type="character" w:customStyle="1" w:styleId="CitadestacadaCar">
+    <w:name w:val="Cita destacada Car"/>
+    <w:basedOn w:val="Fuentedeprrafopredeter"/>
+    <w:link w:val="Citadestacada"/>
     <w:uiPriority w:val="30"/>
     <w:rsid w:val="00DD28B0"/>
     <w:rPr>
@@ -9653,9 +8453,9 @@
       <w:color w:val="0F4761" w:themeColor="accent1" w:themeShade="BF"/>
     </w:rPr>
   </w:style>
-  <w:style w:type="character" w:styleId="IntenseReference">
+  <w:style w:type="character" w:styleId="Referenciaintensa">
     <w:name w:val="Intense Reference"/>
-    <w:basedOn w:val="DefaultParagraphFont"/>
+    <w:basedOn w:val="Fuentedeprrafopredeter"/>
     <w:uiPriority w:val="32"/>
     <w:qFormat/>
     <w:rsid w:val="00DD28B0"/>
@@ -9678,9 +8478,9 @@
       <w:rFonts w:ascii="Times New Roman" w:hAnsi="Times New Roman" w:cs="Times New Roman"/>
     </w:rPr>
   </w:style>
-  <w:style w:type="character" w:styleId="Strong">
+  <w:style w:type="character" w:styleId="Textoennegrita">
     <w:name w:val="Strong"/>
-    <w:basedOn w:val="DefaultParagraphFont"/>
+    <w:basedOn w:val="Fuentedeprrafopredeter"/>
     <w:uiPriority w:val="22"/>
     <w:qFormat/>
     <w:rsid w:val="009659B9"/>
@@ -9689,9 +8489,9 @@
       <w:bCs/>
     </w:rPr>
   </w:style>
-  <w:style w:type="character" w:styleId="HTMLCode">
+  <w:style w:type="character" w:styleId="CdigoHTML">
     <w:name w:val="HTML Code"/>
-    <w:basedOn w:val="DefaultParagraphFont"/>
+    <w:basedOn w:val="Fuentedeprrafopredeter"/>
     <w:uiPriority w:val="99"/>
     <w:semiHidden/>
     <w:unhideWhenUsed/>

</xml_diff>